<commit_message>
Actualización metodo de la ingenieria
</commit_message>
<xml_diff>
--- a/docs/Método de la ingenieria.docx
+++ b/docs/Método de la ingenieria.docx
@@ -13,8 +13,6 @@
           <w:szCs w:val="24"/>
         </w:rPr>
       </w:pPr>
-      <w:bookmarkStart w:id="0" w:name="_GoBack"/>
-      <w:bookmarkEnd w:id="0"/>
       <w:r>
         <w:rPr>
           <w:rFonts w:ascii="Arial" w:hAnsi="Arial" w:cs="Arial"/>
@@ -1547,12 +1545,528 @@
         <w:jc w:val="both"/>
         <w:rPr>
           <w:rFonts w:ascii="Arial" w:hAnsi="Arial" w:cs="Arial"/>
+          <w:sz w:val="24"/>
+          <w:szCs w:val="24"/>
+        </w:rPr>
+      </w:pPr>
+      <w:r>
+        <w:rPr>
+          <w:rFonts w:ascii="Arial" w:hAnsi="Arial" w:cs="Arial"/>
+          <w:sz w:val="24"/>
+          <w:szCs w:val="24"/>
+        </w:rPr>
+        <w:t xml:space="preserve">Dadas las funcionalidades del aplicativo, </w:t>
+      </w:r>
+      <w:r>
+        <w:rPr>
+          <w:rFonts w:ascii="Arial" w:hAnsi="Arial" w:cs="Arial"/>
+          <w:sz w:val="24"/>
+          <w:szCs w:val="24"/>
+        </w:rPr>
+        <w:t xml:space="preserve">se decide recurrir a lluvia de ideas, </w:t>
+      </w:r>
+      <w:r>
+        <w:rPr>
+          <w:rFonts w:ascii="Arial" w:hAnsi="Arial" w:cs="Arial"/>
+          <w:sz w:val="24"/>
+          <w:szCs w:val="24"/>
+        </w:rPr>
+        <w:t>se establecieron las posibles soluciones a la visualización de los datos, de manera que sea fácil y comprensible por parte del usuario final. Por lo tanto, se expondrán a continuación las soluciones.</w:t>
+      </w:r>
+    </w:p>
+    <w:p>
+      <w:pPr>
+        <w:pStyle w:val="Prrafodelista"/>
+        <w:numPr>
+          <w:ilvl w:val="0"/>
+          <w:numId w:val="6"/>
+        </w:numPr>
+        <w:spacing w:line="360" w:lineRule="auto"/>
+        <w:jc w:val="both"/>
+        <w:rPr>
+          <w:rFonts w:ascii="Arial" w:hAnsi="Arial" w:cs="Arial"/>
+          <w:sz w:val="24"/>
+          <w:szCs w:val="24"/>
+        </w:rPr>
+      </w:pPr>
+      <w:r>
+        <w:rPr>
+          <w:rFonts w:ascii="Arial" w:hAnsi="Arial" w:cs="Arial"/>
+          <w:sz w:val="24"/>
+          <w:szCs w:val="24"/>
+        </w:rPr>
+        <w:t>Idea 1: Implementar un ArrayList, en donde se almacenen</w:t>
+      </w:r>
+      <w:r>
+        <w:rPr>
+          <w:rFonts w:ascii="Arial" w:hAnsi="Arial" w:cs="Arial"/>
+          <w:sz w:val="24"/>
+          <w:szCs w:val="24"/>
+        </w:rPr>
+        <w:t xml:space="preserve"> los estudiantes y </w:t>
+      </w:r>
+      <w:r>
+        <w:rPr>
+          <w:rFonts w:ascii="Arial" w:hAnsi="Arial" w:cs="Arial"/>
+          <w:sz w:val="24"/>
+          <w:szCs w:val="24"/>
+        </w:rPr>
+        <w:t xml:space="preserve">otro donde se almacenen </w:t>
+      </w:r>
+      <w:r>
+        <w:rPr>
+          <w:rFonts w:ascii="Arial" w:hAnsi="Arial" w:cs="Arial"/>
+          <w:sz w:val="24"/>
+          <w:szCs w:val="24"/>
+        </w:rPr>
+        <w:t>las materias</w:t>
+      </w:r>
+      <w:r>
+        <w:rPr>
+          <w:rFonts w:ascii="Arial" w:hAnsi="Arial" w:cs="Arial"/>
+          <w:sz w:val="24"/>
+          <w:szCs w:val="24"/>
+        </w:rPr>
+        <w:t>.</w:t>
+      </w:r>
+    </w:p>
+    <w:p>
+      <w:pPr>
+        <w:pStyle w:val="Prrafodelista"/>
+        <w:numPr>
+          <w:ilvl w:val="0"/>
+          <w:numId w:val="6"/>
+        </w:numPr>
+        <w:spacing w:line="360" w:lineRule="auto"/>
+        <w:jc w:val="both"/>
+        <w:rPr>
+          <w:rFonts w:ascii="Arial" w:hAnsi="Arial" w:cs="Arial"/>
+          <w:sz w:val="24"/>
+          <w:szCs w:val="24"/>
+        </w:rPr>
+      </w:pPr>
+      <w:r>
+        <w:rPr>
+          <w:rFonts w:ascii="Arial" w:hAnsi="Arial" w:cs="Arial"/>
+          <w:sz w:val="24"/>
+          <w:szCs w:val="24"/>
+        </w:rPr>
+        <w:t xml:space="preserve">Idea </w:t>
+      </w:r>
+      <w:r>
+        <w:rPr>
+          <w:rFonts w:ascii="Arial" w:hAnsi="Arial" w:cs="Arial"/>
+          <w:sz w:val="24"/>
+          <w:szCs w:val="24"/>
+        </w:rPr>
+        <w:t>2</w:t>
+      </w:r>
+      <w:r>
+        <w:rPr>
+          <w:rFonts w:ascii="Arial" w:hAnsi="Arial" w:cs="Arial"/>
+          <w:sz w:val="24"/>
+          <w:szCs w:val="24"/>
+        </w:rPr>
+        <w:t xml:space="preserve">: Implementar un </w:t>
+      </w:r>
+      <w:r>
+        <w:rPr>
+          <w:rFonts w:ascii="Arial" w:hAnsi="Arial" w:cs="Arial"/>
+          <w:sz w:val="24"/>
+          <w:szCs w:val="24"/>
+        </w:rPr>
+        <w:t>HashMap</w:t>
+      </w:r>
+      <w:r>
+        <w:rPr>
+          <w:rFonts w:ascii="Arial" w:hAnsi="Arial" w:cs="Arial"/>
+          <w:sz w:val="24"/>
+          <w:szCs w:val="24"/>
+        </w:rPr>
+        <w:t xml:space="preserve">, en donde se </w:t>
+      </w:r>
+      <w:r>
+        <w:rPr>
+          <w:rFonts w:ascii="Arial" w:hAnsi="Arial" w:cs="Arial"/>
+          <w:sz w:val="24"/>
+          <w:szCs w:val="24"/>
+        </w:rPr>
+        <w:t>almacenen</w:t>
+      </w:r>
+      <w:r>
+        <w:rPr>
+          <w:rFonts w:ascii="Arial" w:hAnsi="Arial" w:cs="Arial"/>
+          <w:sz w:val="24"/>
+          <w:szCs w:val="24"/>
+        </w:rPr>
+        <w:t xml:space="preserve"> los estudiantes y otro donde se almacenen las materias.</w:t>
+      </w:r>
+    </w:p>
+    <w:p>
+      <w:pPr>
+        <w:pStyle w:val="Prrafodelista"/>
+        <w:numPr>
+          <w:ilvl w:val="0"/>
+          <w:numId w:val="6"/>
+        </w:numPr>
+        <w:spacing w:line="360" w:lineRule="auto"/>
+        <w:jc w:val="both"/>
+        <w:rPr>
+          <w:rFonts w:ascii="Arial" w:hAnsi="Arial" w:cs="Arial"/>
+          <w:sz w:val="24"/>
+          <w:szCs w:val="24"/>
+        </w:rPr>
+      </w:pPr>
+      <w:r>
+        <w:rPr>
+          <w:rFonts w:ascii="Arial" w:hAnsi="Arial" w:cs="Arial"/>
+          <w:sz w:val="24"/>
+          <w:szCs w:val="24"/>
+        </w:rPr>
+        <w:t xml:space="preserve">Idea </w:t>
+      </w:r>
+      <w:r>
+        <w:rPr>
+          <w:rFonts w:ascii="Arial" w:hAnsi="Arial" w:cs="Arial"/>
+          <w:sz w:val="24"/>
+          <w:szCs w:val="24"/>
+        </w:rPr>
+        <w:t>3</w:t>
+      </w:r>
+      <w:r>
+        <w:rPr>
+          <w:rFonts w:ascii="Arial" w:hAnsi="Arial" w:cs="Arial"/>
+          <w:sz w:val="24"/>
+          <w:szCs w:val="24"/>
+        </w:rPr>
+        <w:t>: Implementar u</w:t>
+      </w:r>
+      <w:r>
+        <w:rPr>
+          <w:rFonts w:ascii="Arial" w:hAnsi="Arial" w:cs="Arial"/>
+          <w:sz w:val="24"/>
+          <w:szCs w:val="24"/>
+        </w:rPr>
+        <w:t>n árbol</w:t>
+      </w:r>
+      <w:r>
+        <w:rPr>
+          <w:rFonts w:ascii="Arial" w:hAnsi="Arial" w:cs="Arial"/>
+          <w:sz w:val="24"/>
+          <w:szCs w:val="24"/>
+        </w:rPr>
+        <w:t>, en donde se almacenen los estudiantes y otro donde se almacenen las materias.</w:t>
+      </w:r>
+    </w:p>
+    <w:p>
+      <w:pPr>
+        <w:pStyle w:val="Prrafodelista"/>
+        <w:numPr>
+          <w:ilvl w:val="0"/>
+          <w:numId w:val="6"/>
+        </w:numPr>
+        <w:spacing w:line="360" w:lineRule="auto"/>
+        <w:jc w:val="both"/>
+        <w:rPr>
+          <w:rFonts w:ascii="Arial" w:hAnsi="Arial" w:cs="Arial"/>
+          <w:sz w:val="24"/>
+          <w:szCs w:val="24"/>
+        </w:rPr>
+      </w:pPr>
+      <w:r>
+        <w:rPr>
+          <w:rFonts w:ascii="Arial" w:hAnsi="Arial" w:cs="Arial"/>
+          <w:sz w:val="24"/>
+          <w:szCs w:val="24"/>
+        </w:rPr>
+        <w:t xml:space="preserve">Idea </w:t>
+      </w:r>
+      <w:r>
+        <w:rPr>
+          <w:rFonts w:ascii="Arial" w:hAnsi="Arial" w:cs="Arial"/>
+          <w:sz w:val="24"/>
+          <w:szCs w:val="24"/>
+        </w:rPr>
+        <w:t>4</w:t>
+      </w:r>
+      <w:r>
+        <w:rPr>
+          <w:rFonts w:ascii="Arial" w:hAnsi="Arial" w:cs="Arial"/>
+          <w:sz w:val="24"/>
+          <w:szCs w:val="24"/>
+        </w:rPr>
+        <w:t xml:space="preserve">: Implementar </w:t>
+      </w:r>
+      <w:r>
+        <w:rPr>
+          <w:rFonts w:ascii="Arial" w:hAnsi="Arial" w:cs="Arial"/>
+          <w:sz w:val="24"/>
+          <w:szCs w:val="24"/>
+        </w:rPr>
+        <w:t>listas enlazadas</w:t>
+      </w:r>
+      <w:r>
+        <w:rPr>
+          <w:rFonts w:ascii="Arial" w:hAnsi="Arial" w:cs="Arial"/>
+          <w:sz w:val="24"/>
+          <w:szCs w:val="24"/>
+        </w:rPr>
+        <w:t>, en donde se almacenen los estudiantes y otr</w:t>
+      </w:r>
+      <w:r>
+        <w:rPr>
+          <w:rFonts w:ascii="Arial" w:hAnsi="Arial" w:cs="Arial"/>
+          <w:sz w:val="24"/>
+          <w:szCs w:val="24"/>
+        </w:rPr>
+        <w:t>a</w:t>
+      </w:r>
+      <w:r>
+        <w:rPr>
+          <w:rFonts w:ascii="Arial" w:hAnsi="Arial" w:cs="Arial"/>
+          <w:sz w:val="24"/>
+          <w:szCs w:val="24"/>
+        </w:rPr>
+        <w:t xml:space="preserve"> donde se almacenen las materias.</w:t>
+      </w:r>
+    </w:p>
+    <w:p>
+      <w:pPr>
+        <w:pStyle w:val="Prrafodelista"/>
+        <w:numPr>
+          <w:ilvl w:val="0"/>
+          <w:numId w:val="6"/>
+        </w:numPr>
+        <w:spacing w:line="360" w:lineRule="auto"/>
+        <w:jc w:val="both"/>
+        <w:rPr>
+          <w:rFonts w:ascii="Arial" w:hAnsi="Arial" w:cs="Arial"/>
+          <w:sz w:val="24"/>
+          <w:szCs w:val="24"/>
+        </w:rPr>
+      </w:pPr>
+      <w:r>
+        <w:rPr>
+          <w:rFonts w:ascii="Arial" w:hAnsi="Arial" w:cs="Arial"/>
+          <w:sz w:val="24"/>
+          <w:szCs w:val="24"/>
+        </w:rPr>
+        <w:t xml:space="preserve">Idea </w:t>
+      </w:r>
+      <w:r>
+        <w:rPr>
+          <w:rFonts w:ascii="Arial" w:hAnsi="Arial" w:cs="Arial"/>
+          <w:sz w:val="24"/>
+          <w:szCs w:val="24"/>
+        </w:rPr>
+        <w:t>5</w:t>
+      </w:r>
+      <w:r>
+        <w:rPr>
+          <w:rFonts w:ascii="Arial" w:hAnsi="Arial" w:cs="Arial"/>
+          <w:sz w:val="24"/>
+          <w:szCs w:val="24"/>
+        </w:rPr>
+        <w:t xml:space="preserve">: Implementar </w:t>
+      </w:r>
+      <w:r>
+        <w:rPr>
+          <w:rFonts w:ascii="Arial" w:hAnsi="Arial" w:cs="Arial"/>
+          <w:sz w:val="24"/>
+          <w:szCs w:val="24"/>
+        </w:rPr>
+        <w:t>serialización para guardar los datos de forma binaria.</w:t>
+      </w:r>
+    </w:p>
+    <w:p>
+      <w:pPr>
+        <w:pStyle w:val="Prrafodelista"/>
+        <w:numPr>
+          <w:ilvl w:val="0"/>
+          <w:numId w:val="6"/>
+        </w:numPr>
+        <w:spacing w:line="360" w:lineRule="auto"/>
+        <w:jc w:val="both"/>
+        <w:rPr>
+          <w:rFonts w:ascii="Arial" w:hAnsi="Arial" w:cs="Arial"/>
+          <w:sz w:val="24"/>
+          <w:szCs w:val="24"/>
+        </w:rPr>
+      </w:pPr>
+      <w:r>
+        <w:rPr>
+          <w:rFonts w:ascii="Arial" w:hAnsi="Arial" w:cs="Arial"/>
+          <w:sz w:val="24"/>
+          <w:szCs w:val="24"/>
+        </w:rPr>
+        <w:t xml:space="preserve">Idea 6: </w:t>
+      </w:r>
+      <w:r>
+        <w:rPr>
+          <w:rFonts w:ascii="Arial" w:hAnsi="Arial" w:cs="Arial"/>
+          <w:sz w:val="24"/>
+          <w:szCs w:val="24"/>
+        </w:rPr>
+        <w:t>Lectura de datos, para almacenar los datos de los contactos.</w:t>
+      </w:r>
+    </w:p>
+    <w:p>
+      <w:pPr>
+        <w:spacing w:line="360" w:lineRule="auto"/>
+        <w:ind w:left="360"/>
+        <w:jc w:val="both"/>
+        <w:rPr>
+          <w:rFonts w:ascii="Arial" w:hAnsi="Arial" w:cs="Arial"/>
+          <w:sz w:val="24"/>
+          <w:szCs w:val="24"/>
+        </w:rPr>
+      </w:pPr>
+    </w:p>
+    <w:p>
+      <w:pPr>
+        <w:spacing w:line="360" w:lineRule="auto"/>
+        <w:ind w:left="360"/>
+        <w:jc w:val="both"/>
+        <w:rPr>
+          <w:rFonts w:ascii="Arial" w:hAnsi="Arial" w:cs="Arial"/>
+          <w:sz w:val="24"/>
+          <w:szCs w:val="24"/>
+        </w:rPr>
+      </w:pPr>
+    </w:p>
+    <w:p>
+      <w:pPr>
+        <w:spacing w:line="360" w:lineRule="auto"/>
+        <w:ind w:left="360"/>
+        <w:jc w:val="both"/>
+        <w:rPr>
+          <w:rFonts w:ascii="Arial" w:hAnsi="Arial" w:cs="Arial"/>
+          <w:sz w:val="24"/>
+          <w:szCs w:val="24"/>
+        </w:rPr>
+      </w:pPr>
+    </w:p>
+    <w:p>
+      <w:pPr>
+        <w:spacing w:line="360" w:lineRule="auto"/>
+        <w:ind w:left="360"/>
+        <w:jc w:val="both"/>
+        <w:rPr>
+          <w:rFonts w:ascii="Arial" w:hAnsi="Arial" w:cs="Arial"/>
+          <w:sz w:val="24"/>
+          <w:szCs w:val="24"/>
+        </w:rPr>
+      </w:pPr>
+    </w:p>
+    <w:p>
+      <w:pPr>
+        <w:spacing w:line="360" w:lineRule="auto"/>
+        <w:ind w:left="360"/>
+        <w:jc w:val="both"/>
+        <w:rPr>
+          <w:rFonts w:ascii="Arial" w:hAnsi="Arial" w:cs="Arial"/>
+          <w:sz w:val="24"/>
+          <w:szCs w:val="24"/>
+        </w:rPr>
+      </w:pPr>
+    </w:p>
+    <w:p>
+      <w:pPr>
+        <w:spacing w:line="360" w:lineRule="auto"/>
+        <w:ind w:left="360"/>
+        <w:jc w:val="both"/>
+        <w:rPr>
+          <w:rFonts w:ascii="Arial" w:hAnsi="Arial" w:cs="Arial"/>
+          <w:sz w:val="24"/>
+          <w:szCs w:val="24"/>
+        </w:rPr>
+      </w:pPr>
+    </w:p>
+    <w:p>
+      <w:pPr>
+        <w:spacing w:line="360" w:lineRule="auto"/>
+        <w:ind w:left="360"/>
+        <w:jc w:val="both"/>
+        <w:rPr>
+          <w:rFonts w:ascii="Arial" w:hAnsi="Arial" w:cs="Arial"/>
+          <w:sz w:val="24"/>
+          <w:szCs w:val="24"/>
+        </w:rPr>
+      </w:pPr>
+    </w:p>
+    <w:p>
+      <w:pPr>
+        <w:spacing w:line="360" w:lineRule="auto"/>
+        <w:ind w:left="360"/>
+        <w:jc w:val="both"/>
+        <w:rPr>
+          <w:rFonts w:ascii="Arial" w:hAnsi="Arial" w:cs="Arial"/>
+          <w:sz w:val="24"/>
+          <w:szCs w:val="24"/>
+        </w:rPr>
+      </w:pPr>
+    </w:p>
+    <w:p>
+      <w:pPr>
+        <w:spacing w:line="360" w:lineRule="auto"/>
+        <w:ind w:left="360"/>
+        <w:jc w:val="both"/>
+        <w:rPr>
+          <w:rFonts w:ascii="Arial" w:hAnsi="Arial" w:cs="Arial"/>
+          <w:sz w:val="24"/>
+          <w:szCs w:val="24"/>
+        </w:rPr>
+      </w:pPr>
+    </w:p>
+    <w:p>
+      <w:pPr>
+        <w:spacing w:line="360" w:lineRule="auto"/>
+        <w:ind w:left="360"/>
+        <w:jc w:val="both"/>
+        <w:rPr>
+          <w:rFonts w:ascii="Arial" w:hAnsi="Arial" w:cs="Arial"/>
+          <w:sz w:val="24"/>
+          <w:szCs w:val="24"/>
+        </w:rPr>
+      </w:pPr>
+    </w:p>
+    <w:p>
+      <w:pPr>
+        <w:spacing w:line="360" w:lineRule="auto"/>
+        <w:ind w:left="360"/>
+        <w:jc w:val="both"/>
+        <w:rPr>
+          <w:rFonts w:ascii="Arial" w:hAnsi="Arial" w:cs="Arial"/>
+          <w:sz w:val="24"/>
+          <w:szCs w:val="24"/>
+        </w:rPr>
+      </w:pPr>
+    </w:p>
+    <w:p>
+      <w:pPr>
+        <w:spacing w:line="360" w:lineRule="auto"/>
+        <w:ind w:left="360"/>
+        <w:jc w:val="both"/>
+        <w:rPr>
+          <w:rFonts w:ascii="Arial" w:hAnsi="Arial" w:cs="Arial"/>
           <w:b/>
           <w:bCs/>
           <w:sz w:val="24"/>
           <w:szCs w:val="24"/>
         </w:rPr>
       </w:pPr>
+      <w:r>
+        <w:rPr>
+          <w:rFonts w:ascii="Arial" w:hAnsi="Arial" w:cs="Arial"/>
+          <w:b/>
+          <w:bCs/>
+          <w:sz w:val="24"/>
+          <w:szCs w:val="24"/>
+        </w:rPr>
+        <w:t>Transición de las ideas a los diseños preliminares</w:t>
+      </w:r>
+      <w:bookmarkStart w:id="0" w:name="_GoBack"/>
+      <w:bookmarkEnd w:id="0"/>
     </w:p>
     <w:sectPr>
       <w:pgSz w:w="12240" w:h="15840"/>
@@ -1745,6 +2259,95 @@
     </w:lvl>
   </w:abstractNum>
   <w:abstractNum w:abstractNumId="2" w15:restartNumberingAfterBreak="0">
+    <w:nsid w:val="47EC5FD2"/>
+    <w:multiLevelType w:val="hybridMultilevel"/>
+    <w:tmpl w:val="8AA8B768"/>
+    <w:lvl w:ilvl="0" w:tplc="240A0001">
+      <w:start w:val="1"/>
+      <w:numFmt w:val="bullet"/>
+      <w:lvlText w:val=""/>
+      <w:lvlJc w:val="left"/>
+      <w:pPr>
+        <w:ind w:left="720" w:hanging="360"/>
+      </w:pPr>
+      <w:rPr>
+        <w:rFonts w:ascii="Symbol" w:hAnsi="Symbol" w:hint="default"/>
+      </w:rPr>
+    </w:lvl>
+    <w:lvl w:ilvl="1" w:tplc="240A0019" w:tentative="1">
+      <w:start w:val="1"/>
+      <w:numFmt w:val="lowerLetter"/>
+      <w:lvlText w:val="%2."/>
+      <w:lvlJc w:val="left"/>
+      <w:pPr>
+        <w:ind w:left="1440" w:hanging="360"/>
+      </w:pPr>
+    </w:lvl>
+    <w:lvl w:ilvl="2" w:tplc="240A001B" w:tentative="1">
+      <w:start w:val="1"/>
+      <w:numFmt w:val="lowerRoman"/>
+      <w:lvlText w:val="%3."/>
+      <w:lvlJc w:val="right"/>
+      <w:pPr>
+        <w:ind w:left="2160" w:hanging="180"/>
+      </w:pPr>
+    </w:lvl>
+    <w:lvl w:ilvl="3" w:tplc="240A000F" w:tentative="1">
+      <w:start w:val="1"/>
+      <w:numFmt w:val="decimal"/>
+      <w:lvlText w:val="%4."/>
+      <w:lvlJc w:val="left"/>
+      <w:pPr>
+        <w:ind w:left="2880" w:hanging="360"/>
+      </w:pPr>
+    </w:lvl>
+    <w:lvl w:ilvl="4" w:tplc="240A0019" w:tentative="1">
+      <w:start w:val="1"/>
+      <w:numFmt w:val="lowerLetter"/>
+      <w:lvlText w:val="%5."/>
+      <w:lvlJc w:val="left"/>
+      <w:pPr>
+        <w:ind w:left="3600" w:hanging="360"/>
+      </w:pPr>
+    </w:lvl>
+    <w:lvl w:ilvl="5" w:tplc="240A001B" w:tentative="1">
+      <w:start w:val="1"/>
+      <w:numFmt w:val="lowerRoman"/>
+      <w:lvlText w:val="%6."/>
+      <w:lvlJc w:val="right"/>
+      <w:pPr>
+        <w:ind w:left="4320" w:hanging="180"/>
+      </w:pPr>
+    </w:lvl>
+    <w:lvl w:ilvl="6" w:tplc="240A000F" w:tentative="1">
+      <w:start w:val="1"/>
+      <w:numFmt w:val="decimal"/>
+      <w:lvlText w:val="%7."/>
+      <w:lvlJc w:val="left"/>
+      <w:pPr>
+        <w:ind w:left="5040" w:hanging="360"/>
+      </w:pPr>
+    </w:lvl>
+    <w:lvl w:ilvl="7" w:tplc="240A0019" w:tentative="1">
+      <w:start w:val="1"/>
+      <w:numFmt w:val="lowerLetter"/>
+      <w:lvlText w:val="%8."/>
+      <w:lvlJc w:val="left"/>
+      <w:pPr>
+        <w:ind w:left="5760" w:hanging="360"/>
+      </w:pPr>
+    </w:lvl>
+    <w:lvl w:ilvl="8" w:tplc="240A001B" w:tentative="1">
+      <w:start w:val="1"/>
+      <w:numFmt w:val="lowerRoman"/>
+      <w:lvlText w:val="%9."/>
+      <w:lvlJc w:val="right"/>
+      <w:pPr>
+        <w:ind w:left="6480" w:hanging="180"/>
+      </w:pPr>
+    </w:lvl>
+  </w:abstractNum>
+  <w:abstractNum w:abstractNumId="3" w15:restartNumberingAfterBreak="0">
     <w:nsid w:val="4CE233C7"/>
     <w:multiLevelType w:val="hybridMultilevel"/>
     <w:tmpl w:val="D0D41328"/>
@@ -1833,7 +2436,96 @@
       </w:pPr>
     </w:lvl>
   </w:abstractNum>
-  <w:abstractNum w:abstractNumId="3" w15:restartNumberingAfterBreak="0">
+  <w:abstractNum w:abstractNumId="4" w15:restartNumberingAfterBreak="0">
+    <w:nsid w:val="67420C74"/>
+    <w:multiLevelType w:val="hybridMultilevel"/>
+    <w:tmpl w:val="899EF13C"/>
+    <w:lvl w:ilvl="0" w:tplc="240A000F">
+      <w:start w:val="1"/>
+      <w:numFmt w:val="decimal"/>
+      <w:lvlText w:val="%1."/>
+      <w:lvlJc w:val="left"/>
+      <w:pPr>
+        <w:ind w:left="720" w:hanging="360"/>
+      </w:pPr>
+      <w:rPr>
+        <w:rFonts w:hint="default"/>
+      </w:rPr>
+    </w:lvl>
+    <w:lvl w:ilvl="1" w:tplc="240A0019" w:tentative="1">
+      <w:start w:val="1"/>
+      <w:numFmt w:val="lowerLetter"/>
+      <w:lvlText w:val="%2."/>
+      <w:lvlJc w:val="left"/>
+      <w:pPr>
+        <w:ind w:left="1440" w:hanging="360"/>
+      </w:pPr>
+    </w:lvl>
+    <w:lvl w:ilvl="2" w:tplc="240A001B" w:tentative="1">
+      <w:start w:val="1"/>
+      <w:numFmt w:val="lowerRoman"/>
+      <w:lvlText w:val="%3."/>
+      <w:lvlJc w:val="right"/>
+      <w:pPr>
+        <w:ind w:left="2160" w:hanging="180"/>
+      </w:pPr>
+    </w:lvl>
+    <w:lvl w:ilvl="3" w:tplc="240A000F" w:tentative="1">
+      <w:start w:val="1"/>
+      <w:numFmt w:val="decimal"/>
+      <w:lvlText w:val="%4."/>
+      <w:lvlJc w:val="left"/>
+      <w:pPr>
+        <w:ind w:left="2880" w:hanging="360"/>
+      </w:pPr>
+    </w:lvl>
+    <w:lvl w:ilvl="4" w:tplc="240A0019" w:tentative="1">
+      <w:start w:val="1"/>
+      <w:numFmt w:val="lowerLetter"/>
+      <w:lvlText w:val="%5."/>
+      <w:lvlJc w:val="left"/>
+      <w:pPr>
+        <w:ind w:left="3600" w:hanging="360"/>
+      </w:pPr>
+    </w:lvl>
+    <w:lvl w:ilvl="5" w:tplc="240A001B" w:tentative="1">
+      <w:start w:val="1"/>
+      <w:numFmt w:val="lowerRoman"/>
+      <w:lvlText w:val="%6."/>
+      <w:lvlJc w:val="right"/>
+      <w:pPr>
+        <w:ind w:left="4320" w:hanging="180"/>
+      </w:pPr>
+    </w:lvl>
+    <w:lvl w:ilvl="6" w:tplc="240A000F" w:tentative="1">
+      <w:start w:val="1"/>
+      <w:numFmt w:val="decimal"/>
+      <w:lvlText w:val="%7."/>
+      <w:lvlJc w:val="left"/>
+      <w:pPr>
+        <w:ind w:left="5040" w:hanging="360"/>
+      </w:pPr>
+    </w:lvl>
+    <w:lvl w:ilvl="7" w:tplc="240A0019" w:tentative="1">
+      <w:start w:val="1"/>
+      <w:numFmt w:val="lowerLetter"/>
+      <w:lvlText w:val="%8."/>
+      <w:lvlJc w:val="left"/>
+      <w:pPr>
+        <w:ind w:left="5760" w:hanging="360"/>
+      </w:pPr>
+    </w:lvl>
+    <w:lvl w:ilvl="8" w:tplc="240A001B" w:tentative="1">
+      <w:start w:val="1"/>
+      <w:numFmt w:val="lowerRoman"/>
+      <w:lvlText w:val="%9."/>
+      <w:lvlJc w:val="right"/>
+      <w:pPr>
+        <w:ind w:left="6480" w:hanging="180"/>
+      </w:pPr>
+    </w:lvl>
+  </w:abstractNum>
+  <w:abstractNum w:abstractNumId="5" w15:restartNumberingAfterBreak="0">
     <w:nsid w:val="7D7D719E"/>
     <w:multiLevelType w:val="hybridMultilevel"/>
     <w:tmpl w:val="1F068CFA"/>
@@ -1953,10 +2645,16 @@
     <w:abstractNumId w:val="0"/>
   </w:num>
   <w:num w:numId="3">
-    <w:abstractNumId w:val="2"/>
+    <w:abstractNumId w:val="3"/>
   </w:num>
   <w:num w:numId="4">
-    <w:abstractNumId w:val="3"/>
+    <w:abstractNumId w:val="5"/>
+  </w:num>
+  <w:num w:numId="5">
+    <w:abstractNumId w:val="4"/>
+  </w:num>
+  <w:num w:numId="6">
+    <w:abstractNumId w:val="2"/>
   </w:num>
 </w:numbering>
 </file>

</xml_diff>

<commit_message>
Actualización método de la ingenieria
</commit_message>
<xml_diff>
--- a/docs/Método de la ingenieria.docx
+++ b/docs/Método de la ingenieria.docx
@@ -255,7 +255,25 @@
           <w:szCs w:val="24"/>
         </w:rPr>
         <w:tab/>
-        <w:t>Seguidamente y, para respaldar que los datos se encuentren correctos, es fundamental la información que fue recogida en un archivo csv. Para que el maestro del curso pueda manejar de manera eficiente y correcta la información.</w:t>
+        <w:t xml:space="preserve">Seguidamente y, para respaldar que los datos se encuentren correctos, es fundamental la información que fue recogida en un archivo </w:t>
+      </w:r>
+      <w:proofErr w:type="spellStart"/>
+      <w:r>
+        <w:rPr>
+          <w:rFonts w:ascii="Arial" w:hAnsi="Arial" w:cs="Arial"/>
+          <w:sz w:val="24"/>
+          <w:szCs w:val="24"/>
+        </w:rPr>
+        <w:t>csv</w:t>
+      </w:r>
+      <w:proofErr w:type="spellEnd"/>
+      <w:r>
+        <w:rPr>
+          <w:rFonts w:ascii="Arial" w:hAnsi="Arial" w:cs="Arial"/>
+          <w:sz w:val="24"/>
+          <w:szCs w:val="24"/>
+        </w:rPr>
+        <w:t>. Para que el maestro del curso pueda manejar de manera eficiente y correcta la información.</w:t>
       </w:r>
     </w:p>
     <w:p>
@@ -350,7 +368,23 @@
           <w:sz w:val="24"/>
           <w:szCs w:val="24"/>
         </w:rPr>
-        <w:t xml:space="preserve"> sabiendo que ustedes cuentan con un gran conocimiento acerca de programación orientada a objetos, le pide que desarrolle una agenda donde se puedan guardar de forma eficiente y ordenada los datos e información de el estudiante y materias respectivamente.</w:t>
+        <w:t xml:space="preserve"> sabiendo que ustedes cuentan con un gran conocimiento acerca de programación orientada a objetos, le pide que desarrolle una agenda donde se puedan guardar de forma eficiente y ordenada los datos e información </w:t>
+      </w:r>
+      <w:r>
+        <w:rPr>
+          <w:rFonts w:ascii="Arial" w:hAnsi="Arial" w:cs="Arial"/>
+          <w:sz w:val="24"/>
+          <w:szCs w:val="24"/>
+        </w:rPr>
+        <w:t>del</w:t>
+      </w:r>
+      <w:r>
+        <w:rPr>
+          <w:rFonts w:ascii="Arial" w:hAnsi="Arial" w:cs="Arial"/>
+          <w:sz w:val="24"/>
+          <w:szCs w:val="24"/>
+        </w:rPr>
+        <w:t xml:space="preserve"> estudiante y materias respectivamente.</w:t>
       </w:r>
     </w:p>
     <w:p>
@@ -1153,7 +1187,16 @@
           <w:sz w:val="24"/>
           <w:szCs w:val="24"/>
         </w:rPr>
-        <w:t xml:space="preserve">Un crédito es una unidad de medida del trabajo académico del estudiante. Cada una de las materias que se debe cursar tiene una valoración determinada por el número de créditos, que se especifica en el plan de estudios.  Para obtener un grado académico es necesario reunir un número mínimo de créditos mismos que se aprueban </w:t>
+        <w:t xml:space="preserve">Un crédito es una unidad de medida del trabajo académico del estudiante. Cada una de las materias que se debe cursar tiene una valoración determinada por el número de créditos, que se especifica en el plan de estudios.  Para obtener un grado académico es necesario reunir un número mínimo de créditos mismos que se </w:t>
+      </w:r>
+      <w:proofErr w:type="gramStart"/>
+      <w:r>
+        <w:rPr>
+          <w:rFonts w:ascii="Arial" w:hAnsi="Arial" w:cs="Arial"/>
+          <w:sz w:val="24"/>
+          <w:szCs w:val="24"/>
+        </w:rPr>
+        <w:t xml:space="preserve">aprueban </w:t>
       </w:r>
       <w:r>
         <w:rPr>
@@ -1169,7 +1212,16 @@
           <w:sz w:val="24"/>
           <w:szCs w:val="24"/>
         </w:rPr>
-        <w:t>con cada una de las materias. El Sistema de Créditos permite flexibilidad de horarios y de tiempo en el que cursarás tu carrera.</w:t>
+        <w:t>con</w:t>
+      </w:r>
+      <w:proofErr w:type="gramEnd"/>
+      <w:r>
+        <w:rPr>
+          <w:rFonts w:ascii="Arial" w:hAnsi="Arial" w:cs="Arial"/>
+          <w:sz w:val="24"/>
+          <w:szCs w:val="24"/>
+        </w:rPr>
+        <w:t xml:space="preserve"> cada una de las materias. El Sistema de Créditos permite flexibilidad de horarios y de tiempo en el que cursarás tu carrera.</w:t>
       </w:r>
       <w:r>
         <w:rPr>
@@ -1221,8 +1273,18 @@
           <w:sz w:val="24"/>
           <w:szCs w:val="24"/>
         </w:rPr>
-        <w:t xml:space="preserve"> Los archivos de texto plano (en inglés pl</w:t>
-      </w:r>
+        <w:t xml:space="preserve"> Los archivos de texto plano (en inglés </w:t>
+      </w:r>
+      <w:proofErr w:type="spellStart"/>
+      <w:r>
+        <w:rPr>
+          <w:rFonts w:ascii="Arial" w:hAnsi="Arial" w:cs="Arial"/>
+          <w:sz w:val="24"/>
+          <w:szCs w:val="24"/>
+        </w:rPr>
+        <w:t>pl</w:t>
+      </w:r>
+      <w:proofErr w:type="spellEnd"/>
       <w:r>
         <w:rPr>
           <w:rFonts w:ascii="Arial" w:hAnsi="Arial" w:cs="Arial"/>
@@ -1231,13 +1293,59 @@
         </w:rPr>
         <w:tab/>
       </w:r>
-      <w:r>
-        <w:rPr>
-          <w:rFonts w:ascii="Arial" w:hAnsi="Arial" w:cs="Arial"/>
-          <w:sz w:val="24"/>
-          <w:szCs w:val="24"/>
-        </w:rPr>
-        <w:t>ain text) son aquellos que están compuestos únicamente por texto sin formato, sólo caracteres. Estos caracteres se pueden codificar de distintos modos dependiendo de la lengua usada. Algunos de los sistemas de codificación más usados son: ASCII, ISO-8859-1 o Latín1, Unicode, etc…(</w:t>
+      <w:proofErr w:type="spellStart"/>
+      <w:r>
+        <w:rPr>
+          <w:rFonts w:ascii="Arial" w:hAnsi="Arial" w:cs="Arial"/>
+          <w:sz w:val="24"/>
+          <w:szCs w:val="24"/>
+        </w:rPr>
+        <w:t>ain</w:t>
+      </w:r>
+      <w:proofErr w:type="spellEnd"/>
+      <w:r>
+        <w:rPr>
+          <w:rFonts w:ascii="Arial" w:hAnsi="Arial" w:cs="Arial"/>
+          <w:sz w:val="24"/>
+          <w:szCs w:val="24"/>
+        </w:rPr>
+        <w:t xml:space="preserve"> </w:t>
+      </w:r>
+      <w:proofErr w:type="spellStart"/>
+      <w:r>
+        <w:rPr>
+          <w:rFonts w:ascii="Arial" w:hAnsi="Arial" w:cs="Arial"/>
+          <w:sz w:val="24"/>
+          <w:szCs w:val="24"/>
+        </w:rPr>
+        <w:t>text</w:t>
+      </w:r>
+      <w:proofErr w:type="spellEnd"/>
+      <w:r>
+        <w:rPr>
+          <w:rFonts w:ascii="Arial" w:hAnsi="Arial" w:cs="Arial"/>
+          <w:sz w:val="24"/>
+          <w:szCs w:val="24"/>
+        </w:rPr>
+        <w:t xml:space="preserve">) son aquellos que están compuestos únicamente por texto sin formato, sólo caracteres. Estos caracteres se pueden codificar de distintos modos dependiendo de la lengua usada. Algunos de los sistemas de codificación más usados son: ASCII, ISO-8859-1 o Latín1, Unicode, </w:t>
+      </w:r>
+      <w:proofErr w:type="spellStart"/>
+      <w:r>
+        <w:rPr>
+          <w:rFonts w:ascii="Arial" w:hAnsi="Arial" w:cs="Arial"/>
+          <w:sz w:val="24"/>
+          <w:szCs w:val="24"/>
+        </w:rPr>
+        <w:t>etc</w:t>
+      </w:r>
+      <w:proofErr w:type="spellEnd"/>
+      <w:r>
+        <w:rPr>
+          <w:rFonts w:ascii="Arial" w:hAnsi="Arial" w:cs="Arial"/>
+          <w:sz w:val="24"/>
+          <w:szCs w:val="24"/>
+        </w:rPr>
+        <w:t>… (</w:t>
       </w:r>
       <w:hyperlink r:id="rId9" w:history="1">
         <w:r>
@@ -1289,7 +1397,25 @@
           <w:szCs w:val="24"/>
           <w:u w:val="single"/>
         </w:rPr>
-        <w:t>Serialización:</w:t>
+        <w:t>Se</w:t>
+      </w:r>
+      <w:r>
+        <w:rPr>
+          <w:rFonts w:ascii="Arial" w:hAnsi="Arial" w:cs="Arial"/>
+          <w:sz w:val="24"/>
+          <w:szCs w:val="24"/>
+          <w:u w:val="single"/>
+        </w:rPr>
+        <w:t>r</w:t>
+      </w:r>
+      <w:r>
+        <w:rPr>
+          <w:rFonts w:ascii="Arial" w:hAnsi="Arial" w:cs="Arial"/>
+          <w:sz w:val="24"/>
+          <w:szCs w:val="24"/>
+          <w:u w:val="single"/>
+        </w:rPr>
+        <w:t>ialización:</w:t>
       </w:r>
       <w:r>
         <w:rPr>
@@ -1595,7 +1721,25 @@
           <w:sz w:val="24"/>
           <w:szCs w:val="24"/>
         </w:rPr>
-        <w:t>Idea 1: Implementar un ArrayList, en donde se almacenen</w:t>
+        <w:t xml:space="preserve">Idea 1: Implementar un </w:t>
+      </w:r>
+      <w:proofErr w:type="spellStart"/>
+      <w:r>
+        <w:rPr>
+          <w:rFonts w:ascii="Arial" w:hAnsi="Arial" w:cs="Arial"/>
+          <w:sz w:val="24"/>
+          <w:szCs w:val="24"/>
+        </w:rPr>
+        <w:t>ArrayList</w:t>
+      </w:r>
+      <w:proofErr w:type="spellEnd"/>
+      <w:r>
+        <w:rPr>
+          <w:rFonts w:ascii="Arial" w:hAnsi="Arial" w:cs="Arial"/>
+          <w:sz w:val="24"/>
+          <w:szCs w:val="24"/>
+        </w:rPr>
+        <w:t>, en donde se almacenen</w:t>
       </w:r>
       <w:r>
         <w:rPr>
@@ -1651,24 +1795,9 @@
           <w:sz w:val="24"/>
           <w:szCs w:val="24"/>
         </w:rPr>
-        <w:t xml:space="preserve">Idea </w:t>
-      </w:r>
-      <w:r>
-        <w:rPr>
-          <w:rFonts w:ascii="Arial" w:hAnsi="Arial" w:cs="Arial"/>
-          <w:sz w:val="24"/>
-          <w:szCs w:val="24"/>
-        </w:rPr>
-        <w:t>2</w:t>
-      </w:r>
-      <w:r>
-        <w:rPr>
-          <w:rFonts w:ascii="Arial" w:hAnsi="Arial" w:cs="Arial"/>
-          <w:sz w:val="24"/>
-          <w:szCs w:val="24"/>
-        </w:rPr>
-        <w:t xml:space="preserve">: Implementar un </w:t>
-      </w:r>
+        <w:t xml:space="preserve">Idea 2: Implementar un </w:t>
+      </w:r>
+      <w:proofErr w:type="spellStart"/>
       <w:r>
         <w:rPr>
           <w:rFonts w:ascii="Arial" w:hAnsi="Arial" w:cs="Arial"/>
@@ -1677,29 +1806,14 @@
         </w:rPr>
         <w:t>HashMap</w:t>
       </w:r>
-      <w:r>
-        <w:rPr>
-          <w:rFonts w:ascii="Arial" w:hAnsi="Arial" w:cs="Arial"/>
-          <w:sz w:val="24"/>
-          <w:szCs w:val="24"/>
-        </w:rPr>
-        <w:t xml:space="preserve">, en donde se </w:t>
-      </w:r>
-      <w:r>
-        <w:rPr>
-          <w:rFonts w:ascii="Arial" w:hAnsi="Arial" w:cs="Arial"/>
-          <w:sz w:val="24"/>
-          <w:szCs w:val="24"/>
-        </w:rPr>
-        <w:t>almacenen</w:t>
-      </w:r>
-      <w:r>
-        <w:rPr>
-          <w:rFonts w:ascii="Arial" w:hAnsi="Arial" w:cs="Arial"/>
-          <w:sz w:val="24"/>
-          <w:szCs w:val="24"/>
-        </w:rPr>
-        <w:t xml:space="preserve"> los estudiantes y otro donde se almacenen las materias.</w:t>
+      <w:proofErr w:type="spellEnd"/>
+      <w:r>
+        <w:rPr>
+          <w:rFonts w:ascii="Arial" w:hAnsi="Arial" w:cs="Arial"/>
+          <w:sz w:val="24"/>
+          <w:szCs w:val="24"/>
+        </w:rPr>
+        <w:t>, en donde se almacenen los estudiantes y otro donde se almacenen las materias.</w:t>
       </w:r>
     </w:p>
     <w:p>
@@ -1723,39 +1837,7 @@
           <w:sz w:val="24"/>
           <w:szCs w:val="24"/>
         </w:rPr>
-        <w:t xml:space="preserve">Idea </w:t>
-      </w:r>
-      <w:r>
-        <w:rPr>
-          <w:rFonts w:ascii="Arial" w:hAnsi="Arial" w:cs="Arial"/>
-          <w:sz w:val="24"/>
-          <w:szCs w:val="24"/>
-        </w:rPr>
-        <w:t>3</w:t>
-      </w:r>
-      <w:r>
-        <w:rPr>
-          <w:rFonts w:ascii="Arial" w:hAnsi="Arial" w:cs="Arial"/>
-          <w:sz w:val="24"/>
-          <w:szCs w:val="24"/>
-        </w:rPr>
-        <w:t>: Implementar u</w:t>
-      </w:r>
-      <w:r>
-        <w:rPr>
-          <w:rFonts w:ascii="Arial" w:hAnsi="Arial" w:cs="Arial"/>
-          <w:sz w:val="24"/>
-          <w:szCs w:val="24"/>
-        </w:rPr>
-        <w:t>n árbol</w:t>
-      </w:r>
-      <w:r>
-        <w:rPr>
-          <w:rFonts w:ascii="Arial" w:hAnsi="Arial" w:cs="Arial"/>
-          <w:sz w:val="24"/>
-          <w:szCs w:val="24"/>
-        </w:rPr>
-        <w:t>, en donde se almacenen los estudiantes y otro donde se almacenen las materias.</w:t>
+        <w:t>Idea 3: Implementar un árbol, en donde se almacenen los estudiantes y otro donde se almacenen las materias.</w:t>
       </w:r>
     </w:p>
     <w:p>
@@ -1779,55 +1861,7 @@
           <w:sz w:val="24"/>
           <w:szCs w:val="24"/>
         </w:rPr>
-        <w:t xml:space="preserve">Idea </w:t>
-      </w:r>
-      <w:r>
-        <w:rPr>
-          <w:rFonts w:ascii="Arial" w:hAnsi="Arial" w:cs="Arial"/>
-          <w:sz w:val="24"/>
-          <w:szCs w:val="24"/>
-        </w:rPr>
-        <w:t>4</w:t>
-      </w:r>
-      <w:r>
-        <w:rPr>
-          <w:rFonts w:ascii="Arial" w:hAnsi="Arial" w:cs="Arial"/>
-          <w:sz w:val="24"/>
-          <w:szCs w:val="24"/>
-        </w:rPr>
-        <w:t xml:space="preserve">: Implementar </w:t>
-      </w:r>
-      <w:r>
-        <w:rPr>
-          <w:rFonts w:ascii="Arial" w:hAnsi="Arial" w:cs="Arial"/>
-          <w:sz w:val="24"/>
-          <w:szCs w:val="24"/>
-        </w:rPr>
-        <w:t>listas enlazadas</w:t>
-      </w:r>
-      <w:r>
-        <w:rPr>
-          <w:rFonts w:ascii="Arial" w:hAnsi="Arial" w:cs="Arial"/>
-          <w:sz w:val="24"/>
-          <w:szCs w:val="24"/>
-        </w:rPr>
-        <w:t>, en donde se almacenen los estudiantes y otr</w:t>
-      </w:r>
-      <w:r>
-        <w:rPr>
-          <w:rFonts w:ascii="Arial" w:hAnsi="Arial" w:cs="Arial"/>
-          <w:sz w:val="24"/>
-          <w:szCs w:val="24"/>
-        </w:rPr>
-        <w:t>a</w:t>
-      </w:r>
-      <w:r>
-        <w:rPr>
-          <w:rFonts w:ascii="Arial" w:hAnsi="Arial" w:cs="Arial"/>
-          <w:sz w:val="24"/>
-          <w:szCs w:val="24"/>
-        </w:rPr>
-        <w:t xml:space="preserve"> donde se almacenen las materias.</w:t>
+        <w:t>Idea 4: Implementar listas enlazadas, en donde se almacenen los estudiantes y otra donde se almacenen las materias.</w:t>
       </w:r>
     </w:p>
     <w:p>
@@ -2119,7 +2153,25 @@
           <w:sz w:val="24"/>
           <w:szCs w:val="24"/>
         </w:rPr>
-        <w:t>, la implementación de ArrayList debido que si en un futuro se llegaran a utilizar una gran cantidad de datos sería muy ineficiente en cuestión de tiempo, por otro lado con árboles de búsqueda las desventajas que tendrían serían las siguientes, si el árbol no es equilibrado las búsquedas son ineficientes, si los nodos se van insertando aparecerán en orden aleatorio, y para finalizar las listas enlazadas, debido a que ocupan más espacio de memoria debido a sus punteros. A continuación, se explicarán a más a detalle las ideas restantes:</w:t>
+        <w:t xml:space="preserve">, la implementación de </w:t>
+      </w:r>
+      <w:proofErr w:type="spellStart"/>
+      <w:r>
+        <w:rPr>
+          <w:rFonts w:ascii="Arial" w:hAnsi="Arial" w:cs="Arial"/>
+          <w:sz w:val="24"/>
+          <w:szCs w:val="24"/>
+        </w:rPr>
+        <w:t>ArrayList</w:t>
+      </w:r>
+      <w:proofErr w:type="spellEnd"/>
+      <w:r>
+        <w:rPr>
+          <w:rFonts w:ascii="Arial" w:hAnsi="Arial" w:cs="Arial"/>
+          <w:sz w:val="24"/>
+          <w:szCs w:val="24"/>
+        </w:rPr>
+        <w:t xml:space="preserve"> debido que si en un futuro se llegaran a utilizar una gran cantidad de datos sería muy ineficiente en cuestión de tiempo, por otro lado con árboles de búsqueda las desventajas que tendrían serían las siguientes, si el árbol no es equilibrado las búsquedas son ineficientes, si los nodos se van insertando aparecerán en orden aleatorio, y para finalizar las listas enlazadas, debido a que ocupan más espacio de memoria debido a sus punteros. A continuación, se explicarán a más a detalle las ideas restantes:</w:t>
       </w:r>
     </w:p>
     <w:p>
@@ -2159,7 +2211,25 @@
           <w:sz w:val="24"/>
           <w:szCs w:val="24"/>
         </w:rPr>
-        <w:t>Implementar un HashMap, en donde se almacenen los estudiantes y otro donde se almacenen las materias.</w:t>
+        <w:t xml:space="preserve">Implementar un </w:t>
+      </w:r>
+      <w:proofErr w:type="spellStart"/>
+      <w:r>
+        <w:rPr>
+          <w:rFonts w:ascii="Arial" w:hAnsi="Arial" w:cs="Arial"/>
+          <w:sz w:val="24"/>
+          <w:szCs w:val="24"/>
+        </w:rPr>
+        <w:t>HashMap</w:t>
+      </w:r>
+      <w:proofErr w:type="spellEnd"/>
+      <w:r>
+        <w:rPr>
+          <w:rFonts w:ascii="Arial" w:hAnsi="Arial" w:cs="Arial"/>
+          <w:sz w:val="24"/>
+          <w:szCs w:val="24"/>
+        </w:rPr>
+        <w:t>, en donde se almacenen los estudiantes y otro donde se almacenen las materias.</w:t>
       </w:r>
       <w:r>
         <w:rPr>
@@ -2199,15 +2269,7 @@
           <w:sz w:val="24"/>
           <w:szCs w:val="24"/>
         </w:rPr>
-        <w:t>Idea 5: Implementar serialización para guardar los datos de forma binaria.</w:t>
-      </w:r>
-      <w:r>
-        <w:rPr>
-          <w:rFonts w:ascii="Arial" w:hAnsi="Arial" w:cs="Arial"/>
-          <w:sz w:val="24"/>
-          <w:szCs w:val="24"/>
-        </w:rPr>
-        <w:t xml:space="preserve"> Es un método de persistencia de objetos que es más conveniente que escribir en un archivo de texto plano</w:t>
+        <w:t>Idea 5: Implementar serialización para guardar los datos de forma binaria. Es un método de persistencia de objetos que es más conveniente que escribir en un archivo de texto plano</w:t>
       </w:r>
     </w:p>
     <w:p>
@@ -2233,8 +2295,804 @@
         </w:rPr>
         <w:t>Idea 6:</w:t>
       </w:r>
-      <w:bookmarkStart w:id="0" w:name="_GoBack"/>
-      <w:bookmarkEnd w:id="0"/>
+      <w:r>
+        <w:rPr>
+          <w:rFonts w:ascii="Arial" w:hAnsi="Arial" w:cs="Arial"/>
+          <w:sz w:val="24"/>
+          <w:szCs w:val="24"/>
+        </w:rPr>
+        <w:t xml:space="preserve"> </w:t>
+      </w:r>
+      <w:r>
+        <w:rPr>
+          <w:rFonts w:ascii="Arial" w:hAnsi="Arial" w:cs="Arial"/>
+          <w:sz w:val="24"/>
+          <w:szCs w:val="24"/>
+        </w:rPr>
+        <w:t>Lectura de datos, para almacenar los datos de los contactos.</w:t>
+      </w:r>
+    </w:p>
+    <w:p>
+      <w:pPr>
+        <w:pStyle w:val="Prrafodelista"/>
+        <w:spacing w:line="360" w:lineRule="auto"/>
+        <w:ind w:left="1080"/>
+        <w:jc w:val="both"/>
+        <w:rPr>
+          <w:rFonts w:ascii="Arial" w:hAnsi="Arial" w:cs="Arial"/>
+          <w:sz w:val="24"/>
+          <w:szCs w:val="24"/>
+        </w:rPr>
+      </w:pPr>
+    </w:p>
+    <w:p>
+      <w:pPr>
+        <w:pStyle w:val="Prrafodelista"/>
+        <w:spacing w:line="360" w:lineRule="auto"/>
+        <w:ind w:left="1080"/>
+        <w:jc w:val="both"/>
+        <w:rPr>
+          <w:rFonts w:ascii="Arial" w:hAnsi="Arial" w:cs="Arial"/>
+          <w:sz w:val="24"/>
+          <w:szCs w:val="24"/>
+        </w:rPr>
+      </w:pPr>
+    </w:p>
+    <w:p>
+      <w:pPr>
+        <w:pStyle w:val="Prrafodelista"/>
+        <w:spacing w:line="360" w:lineRule="auto"/>
+        <w:ind w:left="1080"/>
+        <w:jc w:val="both"/>
+        <w:rPr>
+          <w:rFonts w:ascii="Arial" w:hAnsi="Arial" w:cs="Arial"/>
+          <w:sz w:val="24"/>
+          <w:szCs w:val="24"/>
+        </w:rPr>
+      </w:pPr>
+    </w:p>
+    <w:p>
+      <w:pPr>
+        <w:pStyle w:val="Prrafodelista"/>
+        <w:spacing w:line="360" w:lineRule="auto"/>
+        <w:ind w:left="1080"/>
+        <w:jc w:val="both"/>
+        <w:rPr>
+          <w:rFonts w:ascii="Arial" w:hAnsi="Arial" w:cs="Arial"/>
+          <w:sz w:val="24"/>
+          <w:szCs w:val="24"/>
+        </w:rPr>
+      </w:pPr>
+    </w:p>
+    <w:p>
+      <w:pPr>
+        <w:pStyle w:val="Prrafodelista"/>
+        <w:spacing w:line="360" w:lineRule="auto"/>
+        <w:ind w:left="1080"/>
+        <w:jc w:val="both"/>
+        <w:rPr>
+          <w:rFonts w:ascii="Arial" w:hAnsi="Arial" w:cs="Arial"/>
+          <w:sz w:val="24"/>
+          <w:szCs w:val="24"/>
+        </w:rPr>
+      </w:pPr>
+    </w:p>
+    <w:p>
+      <w:pPr>
+        <w:pStyle w:val="Prrafodelista"/>
+        <w:spacing w:line="360" w:lineRule="auto"/>
+        <w:ind w:left="1080"/>
+        <w:jc w:val="both"/>
+        <w:rPr>
+          <w:rFonts w:ascii="Arial" w:hAnsi="Arial" w:cs="Arial"/>
+          <w:sz w:val="24"/>
+          <w:szCs w:val="24"/>
+        </w:rPr>
+      </w:pPr>
+    </w:p>
+    <w:p>
+      <w:pPr>
+        <w:pStyle w:val="Prrafodelista"/>
+        <w:spacing w:line="360" w:lineRule="auto"/>
+        <w:ind w:left="1080"/>
+        <w:jc w:val="both"/>
+        <w:rPr>
+          <w:rFonts w:ascii="Arial" w:hAnsi="Arial" w:cs="Arial"/>
+          <w:sz w:val="24"/>
+          <w:szCs w:val="24"/>
+        </w:rPr>
+      </w:pPr>
+    </w:p>
+    <w:p>
+      <w:pPr>
+        <w:pStyle w:val="Prrafodelista"/>
+        <w:spacing w:line="360" w:lineRule="auto"/>
+        <w:ind w:left="1080"/>
+        <w:jc w:val="both"/>
+        <w:rPr>
+          <w:rFonts w:ascii="Arial" w:hAnsi="Arial" w:cs="Arial"/>
+          <w:sz w:val="24"/>
+          <w:szCs w:val="24"/>
+        </w:rPr>
+      </w:pPr>
+    </w:p>
+    <w:p>
+      <w:pPr>
+        <w:pStyle w:val="Prrafodelista"/>
+        <w:spacing w:line="360" w:lineRule="auto"/>
+        <w:ind w:left="1080"/>
+        <w:jc w:val="both"/>
+        <w:rPr>
+          <w:rFonts w:ascii="Arial" w:hAnsi="Arial" w:cs="Arial"/>
+          <w:sz w:val="24"/>
+          <w:szCs w:val="24"/>
+        </w:rPr>
+      </w:pPr>
+    </w:p>
+    <w:p>
+      <w:pPr>
+        <w:pStyle w:val="Prrafodelista"/>
+        <w:spacing w:line="360" w:lineRule="auto"/>
+        <w:ind w:left="1080"/>
+        <w:jc w:val="both"/>
+        <w:rPr>
+          <w:rFonts w:ascii="Arial" w:hAnsi="Arial" w:cs="Arial"/>
+          <w:sz w:val="24"/>
+          <w:szCs w:val="24"/>
+        </w:rPr>
+      </w:pPr>
+    </w:p>
+    <w:p>
+      <w:pPr>
+        <w:pStyle w:val="Prrafodelista"/>
+        <w:spacing w:line="360" w:lineRule="auto"/>
+        <w:ind w:left="1080"/>
+        <w:jc w:val="both"/>
+        <w:rPr>
+          <w:rFonts w:ascii="Arial" w:hAnsi="Arial" w:cs="Arial"/>
+          <w:sz w:val="24"/>
+          <w:szCs w:val="24"/>
+        </w:rPr>
+      </w:pPr>
+    </w:p>
+    <w:p>
+      <w:pPr>
+        <w:pStyle w:val="Prrafodelista"/>
+        <w:spacing w:line="360" w:lineRule="auto"/>
+        <w:ind w:left="1080"/>
+        <w:jc w:val="both"/>
+        <w:rPr>
+          <w:rFonts w:ascii="Arial" w:hAnsi="Arial" w:cs="Arial"/>
+          <w:sz w:val="24"/>
+          <w:szCs w:val="24"/>
+        </w:rPr>
+      </w:pPr>
+    </w:p>
+    <w:p>
+      <w:pPr>
+        <w:pStyle w:val="Prrafodelista"/>
+        <w:spacing w:line="360" w:lineRule="auto"/>
+        <w:ind w:left="1080"/>
+        <w:jc w:val="both"/>
+        <w:rPr>
+          <w:rFonts w:ascii="Arial" w:hAnsi="Arial" w:cs="Arial"/>
+          <w:sz w:val="24"/>
+          <w:szCs w:val="24"/>
+        </w:rPr>
+      </w:pPr>
+    </w:p>
+    <w:p>
+      <w:pPr>
+        <w:pStyle w:val="Prrafodelista"/>
+        <w:spacing w:line="360" w:lineRule="auto"/>
+        <w:ind w:left="1080"/>
+        <w:jc w:val="both"/>
+        <w:rPr>
+          <w:rFonts w:ascii="Arial" w:hAnsi="Arial" w:cs="Arial"/>
+          <w:sz w:val="24"/>
+          <w:szCs w:val="24"/>
+        </w:rPr>
+      </w:pPr>
+    </w:p>
+    <w:p>
+      <w:pPr>
+        <w:spacing w:line="360" w:lineRule="auto"/>
+        <w:jc w:val="both"/>
+        <w:rPr>
+          <w:rFonts w:ascii="Arial" w:hAnsi="Arial" w:cs="Arial"/>
+          <w:b/>
+          <w:bCs/>
+          <w:sz w:val="24"/>
+          <w:szCs w:val="24"/>
+        </w:rPr>
+      </w:pPr>
+      <w:r>
+        <w:rPr>
+          <w:rFonts w:ascii="Arial" w:hAnsi="Arial" w:cs="Arial"/>
+          <w:b/>
+          <w:bCs/>
+          <w:sz w:val="24"/>
+          <w:szCs w:val="24"/>
+        </w:rPr>
+        <w:t>Evaluación o selección de la mejor solución</w:t>
+      </w:r>
+      <w:r>
+        <w:rPr>
+          <w:rFonts w:ascii="Arial" w:hAnsi="Arial" w:cs="Arial"/>
+          <w:b/>
+          <w:bCs/>
+          <w:sz w:val="24"/>
+          <w:szCs w:val="24"/>
+        </w:rPr>
+        <w:t>.</w:t>
+      </w:r>
+    </w:p>
+    <w:p>
+      <w:pPr>
+        <w:spacing w:line="360" w:lineRule="auto"/>
+        <w:jc w:val="both"/>
+        <w:rPr>
+          <w:rFonts w:ascii="Arial" w:hAnsi="Arial" w:cs="Arial"/>
+          <w:b/>
+          <w:bCs/>
+          <w:sz w:val="24"/>
+          <w:szCs w:val="24"/>
+        </w:rPr>
+      </w:pPr>
+    </w:p>
+    <w:tbl>
+      <w:tblPr>
+        <w:tblStyle w:val="Tablaconcuadrcula"/>
+        <w:tblW w:w="0" w:type="auto"/>
+        <w:tblLook w:val="04A0" w:firstRow="1" w:lastRow="0" w:firstColumn="1" w:lastColumn="0" w:noHBand="0" w:noVBand="1"/>
+      </w:tblPr>
+      <w:tblGrid>
+        <w:gridCol w:w="2942"/>
+        <w:gridCol w:w="2943"/>
+        <w:gridCol w:w="2943"/>
+      </w:tblGrid>
+      <w:tr>
+        <w:tc>
+          <w:tcPr>
+            <w:tcW w:w="2942" w:type="dxa"/>
+          </w:tcPr>
+          <w:p>
+            <w:pPr>
+              <w:spacing w:line="360" w:lineRule="auto"/>
+              <w:jc w:val="both"/>
+              <w:rPr>
+                <w:rFonts w:ascii="Arial" w:hAnsi="Arial" w:cs="Arial"/>
+                <w:b/>
+                <w:bCs/>
+                <w:sz w:val="24"/>
+                <w:szCs w:val="24"/>
+              </w:rPr>
+            </w:pPr>
+            <w:r>
+              <w:rPr>
+                <w:rFonts w:ascii="Arial" w:hAnsi="Arial" w:cs="Arial"/>
+                <w:b/>
+                <w:bCs/>
+                <w:sz w:val="24"/>
+                <w:szCs w:val="24"/>
+              </w:rPr>
+              <w:t>Criterio</w:t>
+            </w:r>
+          </w:p>
+        </w:tc>
+        <w:tc>
+          <w:tcPr>
+            <w:tcW w:w="2943" w:type="dxa"/>
+          </w:tcPr>
+          <w:p>
+            <w:pPr>
+              <w:spacing w:line="360" w:lineRule="auto"/>
+              <w:jc w:val="both"/>
+              <w:rPr>
+                <w:rFonts w:ascii="Arial" w:hAnsi="Arial" w:cs="Arial"/>
+                <w:b/>
+                <w:bCs/>
+                <w:sz w:val="24"/>
+                <w:szCs w:val="24"/>
+              </w:rPr>
+            </w:pPr>
+            <w:r>
+              <w:rPr>
+                <w:rFonts w:ascii="Arial" w:hAnsi="Arial" w:cs="Arial"/>
+                <w:b/>
+                <w:bCs/>
+                <w:sz w:val="24"/>
+                <w:szCs w:val="24"/>
+              </w:rPr>
+              <w:t>Calificación</w:t>
+            </w:r>
+          </w:p>
+        </w:tc>
+        <w:tc>
+          <w:tcPr>
+            <w:tcW w:w="2943" w:type="dxa"/>
+          </w:tcPr>
+          <w:p>
+            <w:pPr>
+              <w:spacing w:line="360" w:lineRule="auto"/>
+              <w:jc w:val="both"/>
+              <w:rPr>
+                <w:rFonts w:ascii="Arial" w:hAnsi="Arial" w:cs="Arial"/>
+                <w:b/>
+                <w:bCs/>
+                <w:sz w:val="24"/>
+                <w:szCs w:val="24"/>
+              </w:rPr>
+            </w:pPr>
+            <w:r>
+              <w:rPr>
+                <w:rFonts w:ascii="Arial" w:hAnsi="Arial" w:cs="Arial"/>
+                <w:b/>
+                <w:bCs/>
+                <w:sz w:val="24"/>
+                <w:szCs w:val="24"/>
+              </w:rPr>
+              <w:t>Valor</w:t>
+            </w:r>
+          </w:p>
+        </w:tc>
+      </w:tr>
+      <w:tr>
+        <w:tc>
+          <w:tcPr>
+            <w:tcW w:w="2942" w:type="dxa"/>
+          </w:tcPr>
+          <w:p>
+            <w:pPr>
+              <w:pStyle w:val="Prrafodelista"/>
+              <w:numPr>
+                <w:ilvl w:val="0"/>
+                <w:numId w:val="8"/>
+              </w:numPr>
+              <w:spacing w:line="360" w:lineRule="auto"/>
+              <w:jc w:val="both"/>
+              <w:rPr>
+                <w:rFonts w:ascii="Arial" w:hAnsi="Arial" w:cs="Arial"/>
+                <w:sz w:val="24"/>
+                <w:szCs w:val="24"/>
+              </w:rPr>
+            </w:pPr>
+            <w:r>
+              <w:rPr>
+                <w:rFonts w:ascii="Arial" w:hAnsi="Arial" w:cs="Arial"/>
+                <w:sz w:val="24"/>
+                <w:szCs w:val="24"/>
+              </w:rPr>
+              <w:t>Eficiencia a la hora de ejecutar el proyecto</w:t>
+            </w:r>
+          </w:p>
+        </w:tc>
+        <w:tc>
+          <w:tcPr>
+            <w:tcW w:w="2943" w:type="dxa"/>
+          </w:tcPr>
+          <w:p>
+            <w:pPr>
+              <w:spacing w:line="360" w:lineRule="auto"/>
+              <w:jc w:val="both"/>
+              <w:rPr>
+                <w:rFonts w:ascii="Arial" w:hAnsi="Arial" w:cs="Arial"/>
+                <w:sz w:val="24"/>
+                <w:szCs w:val="24"/>
+              </w:rPr>
+            </w:pPr>
+            <w:r>
+              <w:rPr>
+                <w:rFonts w:ascii="Arial" w:hAnsi="Arial" w:cs="Arial"/>
+                <w:sz w:val="24"/>
+                <w:szCs w:val="24"/>
+              </w:rPr>
+              <w:t>[1]El programa tarda encargar la información, y [3] si el programa carga de manera rápida la información</w:t>
+            </w:r>
+          </w:p>
+        </w:tc>
+        <w:tc>
+          <w:tcPr>
+            <w:tcW w:w="2943" w:type="dxa"/>
+          </w:tcPr>
+          <w:p>
+            <w:pPr>
+              <w:spacing w:line="360" w:lineRule="auto"/>
+              <w:jc w:val="both"/>
+              <w:rPr>
+                <w:rFonts w:ascii="Arial" w:hAnsi="Arial" w:cs="Arial"/>
+                <w:b/>
+                <w:bCs/>
+                <w:sz w:val="24"/>
+                <w:szCs w:val="24"/>
+              </w:rPr>
+            </w:pPr>
+            <w:r>
+              <w:rPr>
+                <w:rFonts w:ascii="Arial" w:hAnsi="Arial" w:cs="Arial"/>
+                <w:b/>
+                <w:bCs/>
+                <w:sz w:val="24"/>
+                <w:szCs w:val="24"/>
+              </w:rPr>
+              <w:t>45%</w:t>
+            </w:r>
+          </w:p>
+        </w:tc>
+      </w:tr>
+      <w:tr>
+        <w:tc>
+          <w:tcPr>
+            <w:tcW w:w="2942" w:type="dxa"/>
+          </w:tcPr>
+          <w:p>
+            <w:pPr>
+              <w:pStyle w:val="Prrafodelista"/>
+              <w:numPr>
+                <w:ilvl w:val="0"/>
+                <w:numId w:val="8"/>
+              </w:numPr>
+              <w:spacing w:line="360" w:lineRule="auto"/>
+              <w:jc w:val="both"/>
+              <w:rPr>
+                <w:rFonts w:ascii="Arial" w:hAnsi="Arial" w:cs="Arial"/>
+                <w:sz w:val="24"/>
+                <w:szCs w:val="24"/>
+              </w:rPr>
+            </w:pPr>
+            <w:r>
+              <w:rPr>
+                <w:rFonts w:ascii="Arial" w:hAnsi="Arial" w:cs="Arial"/>
+                <w:sz w:val="24"/>
+                <w:szCs w:val="24"/>
+              </w:rPr>
+              <w:t>Manejo a la hora de búsqueda de información</w:t>
+            </w:r>
+          </w:p>
+        </w:tc>
+        <w:tc>
+          <w:tcPr>
+            <w:tcW w:w="2943" w:type="dxa"/>
+          </w:tcPr>
+          <w:p>
+            <w:pPr>
+              <w:spacing w:line="360" w:lineRule="auto"/>
+              <w:jc w:val="both"/>
+              <w:rPr>
+                <w:rFonts w:ascii="Arial" w:hAnsi="Arial" w:cs="Arial"/>
+                <w:sz w:val="24"/>
+                <w:szCs w:val="24"/>
+              </w:rPr>
+            </w:pPr>
+            <w:r>
+              <w:rPr>
+                <w:rFonts w:ascii="Arial" w:hAnsi="Arial" w:cs="Arial"/>
+                <w:sz w:val="24"/>
+                <w:szCs w:val="24"/>
+              </w:rPr>
+              <w:t xml:space="preserve">[1] si la búsqueda de </w:t>
+            </w:r>
+            <w:r>
+              <w:rPr>
+                <w:rFonts w:ascii="Arial" w:hAnsi="Arial" w:cs="Arial"/>
+                <w:sz w:val="24"/>
+                <w:szCs w:val="24"/>
+              </w:rPr>
+              <w:t>los</w:t>
+            </w:r>
+            <w:r>
+              <w:rPr>
+                <w:rFonts w:ascii="Arial" w:hAnsi="Arial" w:cs="Arial"/>
+                <w:sz w:val="24"/>
+                <w:szCs w:val="24"/>
+              </w:rPr>
+              <w:t xml:space="preserve"> criterio</w:t>
+            </w:r>
+            <w:r>
+              <w:rPr>
+                <w:rFonts w:ascii="Arial" w:hAnsi="Arial" w:cs="Arial"/>
+                <w:sz w:val="24"/>
+                <w:szCs w:val="24"/>
+              </w:rPr>
+              <w:t>s</w:t>
+            </w:r>
+            <w:r>
+              <w:rPr>
+                <w:rFonts w:ascii="Arial" w:hAnsi="Arial" w:cs="Arial"/>
+                <w:sz w:val="24"/>
+                <w:szCs w:val="24"/>
+              </w:rPr>
+              <w:t xml:space="preserve"> ocupa una gran cantidad de memoria</w:t>
+            </w:r>
+            <w:r>
+              <w:rPr>
+                <w:rFonts w:ascii="Arial" w:hAnsi="Arial" w:cs="Arial"/>
+                <w:sz w:val="24"/>
+                <w:szCs w:val="24"/>
+              </w:rPr>
+              <w:t xml:space="preserve">, y [3] </w:t>
+            </w:r>
+            <w:r>
+              <w:rPr>
+                <w:rFonts w:ascii="Arial" w:hAnsi="Arial" w:cs="Arial"/>
+                <w:sz w:val="24"/>
+                <w:szCs w:val="24"/>
+              </w:rPr>
+              <w:t xml:space="preserve">si la búsqueda de los criterios </w:t>
+            </w:r>
+            <w:r>
+              <w:rPr>
+                <w:rFonts w:ascii="Arial" w:hAnsi="Arial" w:cs="Arial"/>
+                <w:sz w:val="24"/>
+                <w:szCs w:val="24"/>
+              </w:rPr>
+              <w:t xml:space="preserve">no </w:t>
+            </w:r>
+            <w:r>
+              <w:rPr>
+                <w:rFonts w:ascii="Arial" w:hAnsi="Arial" w:cs="Arial"/>
+                <w:sz w:val="24"/>
+                <w:szCs w:val="24"/>
+              </w:rPr>
+              <w:t>ocupa una gran cantidad de memoria</w:t>
+            </w:r>
+          </w:p>
+        </w:tc>
+        <w:tc>
+          <w:tcPr>
+            <w:tcW w:w="2943" w:type="dxa"/>
+          </w:tcPr>
+          <w:p>
+            <w:pPr>
+              <w:spacing w:line="360" w:lineRule="auto"/>
+              <w:jc w:val="both"/>
+              <w:rPr>
+                <w:rFonts w:ascii="Arial" w:hAnsi="Arial" w:cs="Arial"/>
+                <w:b/>
+                <w:bCs/>
+                <w:sz w:val="24"/>
+                <w:szCs w:val="24"/>
+              </w:rPr>
+            </w:pPr>
+            <w:r>
+              <w:rPr>
+                <w:rFonts w:ascii="Arial" w:hAnsi="Arial" w:cs="Arial"/>
+                <w:b/>
+                <w:bCs/>
+                <w:sz w:val="24"/>
+                <w:szCs w:val="24"/>
+              </w:rPr>
+              <w:t>35%</w:t>
+            </w:r>
+          </w:p>
+        </w:tc>
+      </w:tr>
+      <w:tr>
+        <w:tc>
+          <w:tcPr>
+            <w:tcW w:w="2942" w:type="dxa"/>
+            <w:tcBorders>
+              <w:bottom w:val="single" w:sz="4" w:space="0" w:color="auto"/>
+            </w:tcBorders>
+          </w:tcPr>
+          <w:p>
+            <w:pPr>
+              <w:pStyle w:val="Prrafodelista"/>
+              <w:numPr>
+                <w:ilvl w:val="0"/>
+                <w:numId w:val="8"/>
+              </w:numPr>
+              <w:spacing w:line="360" w:lineRule="auto"/>
+              <w:jc w:val="both"/>
+              <w:rPr>
+                <w:rFonts w:ascii="Arial" w:hAnsi="Arial" w:cs="Arial"/>
+                <w:sz w:val="24"/>
+                <w:szCs w:val="24"/>
+              </w:rPr>
+            </w:pPr>
+            <w:r>
+              <w:rPr>
+                <w:rFonts w:ascii="Arial" w:hAnsi="Arial" w:cs="Arial"/>
+                <w:sz w:val="24"/>
+                <w:szCs w:val="24"/>
+              </w:rPr>
+              <w:t>Severidad con el mundo real, la búsqueda es lo más cercano a una agenda</w:t>
+            </w:r>
+          </w:p>
+        </w:tc>
+        <w:tc>
+          <w:tcPr>
+            <w:tcW w:w="2943" w:type="dxa"/>
+          </w:tcPr>
+          <w:p>
+            <w:pPr>
+              <w:spacing w:line="360" w:lineRule="auto"/>
+              <w:jc w:val="both"/>
+              <w:rPr>
+                <w:rFonts w:ascii="Arial" w:hAnsi="Arial" w:cs="Arial"/>
+                <w:sz w:val="24"/>
+                <w:szCs w:val="24"/>
+              </w:rPr>
+            </w:pPr>
+            <w:r>
+              <w:rPr>
+                <w:rFonts w:ascii="Arial" w:hAnsi="Arial" w:cs="Arial"/>
+                <w:sz w:val="24"/>
+                <w:szCs w:val="24"/>
+              </w:rPr>
+              <w:t xml:space="preserve">[1] Los datos tienen una antigüedad superior a </w:t>
+            </w:r>
+            <w:r>
+              <w:rPr>
+                <w:rFonts w:ascii="Arial" w:hAnsi="Arial" w:cs="Arial"/>
+                <w:sz w:val="24"/>
+                <w:szCs w:val="24"/>
+              </w:rPr>
+              <w:t>un semestre</w:t>
+            </w:r>
+            <w:r>
+              <w:rPr>
+                <w:rFonts w:ascii="Arial" w:hAnsi="Arial" w:cs="Arial"/>
+                <w:sz w:val="24"/>
+                <w:szCs w:val="24"/>
+              </w:rPr>
+              <w:t xml:space="preserve">, [3] </w:t>
+            </w:r>
+          </w:p>
+          <w:p>
+            <w:pPr>
+              <w:spacing w:line="360" w:lineRule="auto"/>
+              <w:jc w:val="both"/>
+              <w:rPr>
+                <w:rFonts w:ascii="Arial" w:hAnsi="Arial" w:cs="Arial"/>
+                <w:sz w:val="24"/>
+                <w:szCs w:val="24"/>
+              </w:rPr>
+            </w:pPr>
+            <w:r>
+              <w:rPr>
+                <w:rFonts w:ascii="Arial" w:hAnsi="Arial" w:cs="Arial"/>
+                <w:sz w:val="24"/>
+                <w:szCs w:val="24"/>
+              </w:rPr>
+              <w:t>Los datos son de</w:t>
+            </w:r>
+            <w:r>
+              <w:rPr>
+                <w:rFonts w:ascii="Arial" w:hAnsi="Arial" w:cs="Arial"/>
+                <w:sz w:val="24"/>
+                <w:szCs w:val="24"/>
+              </w:rPr>
+              <w:t>l actual semestre</w:t>
+            </w:r>
+          </w:p>
+        </w:tc>
+        <w:tc>
+          <w:tcPr>
+            <w:tcW w:w="2943" w:type="dxa"/>
+          </w:tcPr>
+          <w:p>
+            <w:pPr>
+              <w:spacing w:line="360" w:lineRule="auto"/>
+              <w:jc w:val="both"/>
+              <w:rPr>
+                <w:rFonts w:ascii="Arial" w:hAnsi="Arial" w:cs="Arial"/>
+                <w:b/>
+                <w:bCs/>
+                <w:sz w:val="24"/>
+                <w:szCs w:val="24"/>
+              </w:rPr>
+            </w:pPr>
+            <w:r>
+              <w:rPr>
+                <w:rFonts w:ascii="Arial" w:hAnsi="Arial" w:cs="Arial"/>
+                <w:b/>
+                <w:bCs/>
+                <w:sz w:val="24"/>
+                <w:szCs w:val="24"/>
+              </w:rPr>
+              <w:t>20%</w:t>
+            </w:r>
+          </w:p>
+        </w:tc>
+      </w:tr>
+      <w:tr>
+        <w:tc>
+          <w:tcPr>
+            <w:tcW w:w="2942" w:type="dxa"/>
+            <w:tcBorders>
+              <w:right w:val="nil"/>
+            </w:tcBorders>
+          </w:tcPr>
+          <w:p>
+            <w:pPr>
+              <w:spacing w:line="360" w:lineRule="auto"/>
+              <w:jc w:val="both"/>
+              <w:rPr>
+                <w:rFonts w:ascii="Arial" w:hAnsi="Arial" w:cs="Arial"/>
+                <w:b/>
+                <w:bCs/>
+                <w:sz w:val="24"/>
+                <w:szCs w:val="24"/>
+              </w:rPr>
+            </w:pPr>
+          </w:p>
+        </w:tc>
+        <w:tc>
+          <w:tcPr>
+            <w:tcW w:w="2943" w:type="dxa"/>
+            <w:tcBorders>
+              <w:left w:val="nil"/>
+            </w:tcBorders>
+          </w:tcPr>
+          <w:p>
+            <w:pPr>
+              <w:spacing w:line="360" w:lineRule="auto"/>
+              <w:jc w:val="both"/>
+              <w:rPr>
+                <w:rFonts w:ascii="Arial" w:hAnsi="Arial" w:cs="Arial"/>
+                <w:b/>
+                <w:bCs/>
+                <w:sz w:val="24"/>
+                <w:szCs w:val="24"/>
+              </w:rPr>
+            </w:pPr>
+            <w:bookmarkStart w:id="0" w:name="_GoBack"/>
+            <w:bookmarkEnd w:id="0"/>
+            <w:r>
+              <w:rPr>
+                <w:rFonts w:ascii="Arial" w:hAnsi="Arial" w:cs="Arial"/>
+                <w:b/>
+                <w:bCs/>
+                <w:sz w:val="24"/>
+                <w:szCs w:val="24"/>
+              </w:rPr>
+              <w:t>Total</w:t>
+            </w:r>
+          </w:p>
+        </w:tc>
+        <w:tc>
+          <w:tcPr>
+            <w:tcW w:w="2943" w:type="dxa"/>
+          </w:tcPr>
+          <w:p>
+            <w:pPr>
+              <w:spacing w:line="360" w:lineRule="auto"/>
+              <w:jc w:val="both"/>
+              <w:rPr>
+                <w:rFonts w:ascii="Arial" w:hAnsi="Arial" w:cs="Arial"/>
+                <w:b/>
+                <w:bCs/>
+                <w:sz w:val="24"/>
+                <w:szCs w:val="24"/>
+              </w:rPr>
+            </w:pPr>
+            <w:r>
+              <w:rPr>
+                <w:rFonts w:ascii="Arial" w:hAnsi="Arial" w:cs="Arial"/>
+                <w:b/>
+                <w:bCs/>
+                <w:sz w:val="24"/>
+                <w:szCs w:val="24"/>
+              </w:rPr>
+              <w:t>100%</w:t>
+            </w:r>
+          </w:p>
+        </w:tc>
+      </w:tr>
+    </w:tbl>
+    <w:p>
+      <w:pPr>
+        <w:spacing w:line="360" w:lineRule="auto"/>
+        <w:jc w:val="both"/>
+        <w:rPr>
+          <w:rFonts w:ascii="Arial" w:hAnsi="Arial" w:cs="Arial"/>
+          <w:b/>
+          <w:bCs/>
+          <w:sz w:val="24"/>
+          <w:szCs w:val="24"/>
+        </w:rPr>
+      </w:pPr>
     </w:p>
     <w:sectPr>
       <w:pgSz w:w="12240" w:h="15840"/>
@@ -2442,7 +3300,7 @@
         <w:rFonts w:ascii="Symbol" w:hAnsi="Symbol" w:hint="default"/>
       </w:rPr>
     </w:lvl>
-    <w:lvl w:ilvl="1" w:tplc="240A0019" w:tentative="1">
+    <w:lvl w:ilvl="1" w:tplc="240A0019">
       <w:start w:val="1"/>
       <w:numFmt w:val="lowerLetter"/>
       <w:lvlText w:val="%2."/>
@@ -2605,6 +3463,95 @@
     </w:lvl>
   </w:abstractNum>
   <w:abstractNum w:abstractNumId="4" w15:restartNumberingAfterBreak="0">
+    <w:nsid w:val="4EE31F0C"/>
+    <w:multiLevelType w:val="hybridMultilevel"/>
+    <w:tmpl w:val="CEF673D0"/>
+    <w:lvl w:ilvl="0" w:tplc="240A000F">
+      <w:start w:val="1"/>
+      <w:numFmt w:val="decimal"/>
+      <w:lvlText w:val="%1."/>
+      <w:lvlJc w:val="left"/>
+      <w:pPr>
+        <w:ind w:left="720" w:hanging="360"/>
+      </w:pPr>
+      <w:rPr>
+        <w:rFonts w:hint="default"/>
+      </w:rPr>
+    </w:lvl>
+    <w:lvl w:ilvl="1" w:tplc="240A0019" w:tentative="1">
+      <w:start w:val="1"/>
+      <w:numFmt w:val="lowerLetter"/>
+      <w:lvlText w:val="%2."/>
+      <w:lvlJc w:val="left"/>
+      <w:pPr>
+        <w:ind w:left="1440" w:hanging="360"/>
+      </w:pPr>
+    </w:lvl>
+    <w:lvl w:ilvl="2" w:tplc="240A001B" w:tentative="1">
+      <w:start w:val="1"/>
+      <w:numFmt w:val="lowerRoman"/>
+      <w:lvlText w:val="%3."/>
+      <w:lvlJc w:val="right"/>
+      <w:pPr>
+        <w:ind w:left="2160" w:hanging="180"/>
+      </w:pPr>
+    </w:lvl>
+    <w:lvl w:ilvl="3" w:tplc="240A000F" w:tentative="1">
+      <w:start w:val="1"/>
+      <w:numFmt w:val="decimal"/>
+      <w:lvlText w:val="%4."/>
+      <w:lvlJc w:val="left"/>
+      <w:pPr>
+        <w:ind w:left="2880" w:hanging="360"/>
+      </w:pPr>
+    </w:lvl>
+    <w:lvl w:ilvl="4" w:tplc="240A0019" w:tentative="1">
+      <w:start w:val="1"/>
+      <w:numFmt w:val="lowerLetter"/>
+      <w:lvlText w:val="%5."/>
+      <w:lvlJc w:val="left"/>
+      <w:pPr>
+        <w:ind w:left="3600" w:hanging="360"/>
+      </w:pPr>
+    </w:lvl>
+    <w:lvl w:ilvl="5" w:tplc="240A001B" w:tentative="1">
+      <w:start w:val="1"/>
+      <w:numFmt w:val="lowerRoman"/>
+      <w:lvlText w:val="%6."/>
+      <w:lvlJc w:val="right"/>
+      <w:pPr>
+        <w:ind w:left="4320" w:hanging="180"/>
+      </w:pPr>
+    </w:lvl>
+    <w:lvl w:ilvl="6" w:tplc="240A000F" w:tentative="1">
+      <w:start w:val="1"/>
+      <w:numFmt w:val="decimal"/>
+      <w:lvlText w:val="%7."/>
+      <w:lvlJc w:val="left"/>
+      <w:pPr>
+        <w:ind w:left="5040" w:hanging="360"/>
+      </w:pPr>
+    </w:lvl>
+    <w:lvl w:ilvl="7" w:tplc="240A0019" w:tentative="1">
+      <w:start w:val="1"/>
+      <w:numFmt w:val="lowerLetter"/>
+      <w:lvlText w:val="%8."/>
+      <w:lvlJc w:val="left"/>
+      <w:pPr>
+        <w:ind w:left="5760" w:hanging="360"/>
+      </w:pPr>
+    </w:lvl>
+    <w:lvl w:ilvl="8" w:tplc="240A001B" w:tentative="1">
+      <w:start w:val="1"/>
+      <w:numFmt w:val="lowerRoman"/>
+      <w:lvlText w:val="%9."/>
+      <w:lvlJc w:val="right"/>
+      <w:pPr>
+        <w:ind w:left="6480" w:hanging="180"/>
+      </w:pPr>
+    </w:lvl>
+  </w:abstractNum>
+  <w:abstractNum w:abstractNumId="5" w15:restartNumberingAfterBreak="0">
     <w:nsid w:val="67420C74"/>
     <w:multiLevelType w:val="hybridMultilevel"/>
     <w:tmpl w:val="899EF13C"/>
@@ -2693,7 +3640,7 @@
       </w:pPr>
     </w:lvl>
   </w:abstractNum>
-  <w:abstractNum w:abstractNumId="5" w15:restartNumberingAfterBreak="0">
+  <w:abstractNum w:abstractNumId="6" w15:restartNumberingAfterBreak="0">
     <w:nsid w:val="6766024F"/>
     <w:multiLevelType w:val="hybridMultilevel"/>
     <w:tmpl w:val="5D6EB532"/>
@@ -2806,7 +3753,7 @@
       </w:rPr>
     </w:lvl>
   </w:abstractNum>
-  <w:abstractNum w:abstractNumId="6" w15:restartNumberingAfterBreak="0">
+  <w:abstractNum w:abstractNumId="7" w15:restartNumberingAfterBreak="0">
     <w:nsid w:val="7D7D719E"/>
     <w:multiLevelType w:val="hybridMultilevel"/>
     <w:tmpl w:val="1F068CFA"/>
@@ -2929,16 +3876,19 @@
     <w:abstractNumId w:val="3"/>
   </w:num>
   <w:num w:numId="4">
-    <w:abstractNumId w:val="6"/>
+    <w:abstractNumId w:val="7"/>
   </w:num>
   <w:num w:numId="5">
-    <w:abstractNumId w:val="4"/>
+    <w:abstractNumId w:val="5"/>
   </w:num>
   <w:num w:numId="6">
     <w:abstractNumId w:val="2"/>
   </w:num>
   <w:num w:numId="7">
-    <w:abstractNumId w:val="5"/>
+    <w:abstractNumId w:val="6"/>
+  </w:num>
+  <w:num w:numId="8">
+    <w:abstractNumId w:val="4"/>
   </w:num>
 </w:numbering>
 </file>
@@ -3403,6 +4353,25 @@
       <w:shd w:val="clear" w:color="auto" w:fill="E1DFDD"/>
     </w:rPr>
   </w:style>
+  <w:style w:type="table" w:styleId="Tablaconcuadrcula">
+    <w:name w:val="Table Grid"/>
+    <w:basedOn w:val="Tablanormal"/>
+    <w:uiPriority w:val="39"/>
+    <w:rsid w:val="00C66215"/>
+    <w:pPr>
+      <w:spacing w:after="0" w:line="240" w:lineRule="auto"/>
+    </w:pPr>
+    <w:tblPr>
+      <w:tblBorders>
+        <w:top w:val="single" w:sz="4" w:space="0" w:color="auto"/>
+        <w:left w:val="single" w:sz="4" w:space="0" w:color="auto"/>
+        <w:bottom w:val="single" w:sz="4" w:space="0" w:color="auto"/>
+        <w:right w:val="single" w:sz="4" w:space="0" w:color="auto"/>
+        <w:insideH w:val="single" w:sz="4" w:space="0" w:color="auto"/>
+        <w:insideV w:val="single" w:sz="4" w:space="0" w:color="auto"/>
+      </w:tblBorders>
+    </w:tblPr>
+  </w:style>
 </w:styles>
 </file>
 

</xml_diff>

<commit_message>
Método de la ingeniería terminado
</commit_message>
<xml_diff>
--- a/docs/Método de la ingenieria.docx
+++ b/docs/Método de la ingenieria.docx
@@ -23,6 +23,8 @@
         </w:rPr>
         <w:t xml:space="preserve">Método de la ingeniería </w:t>
       </w:r>
+      <w:bookmarkStart w:id="0" w:name="_GoBack"/>
+      <w:bookmarkEnd w:id="0"/>
     </w:p>
     <w:p>
       <w:pPr>
@@ -430,7 +432,6 @@
           <w:sz w:val="24"/>
           <w:szCs w:val="24"/>
         </w:rPr>
-        <w:lastRenderedPageBreak/>
         <w:t>Requerimientos funcionales.</w:t>
       </w:r>
     </w:p>
@@ -990,7 +991,16 @@
           <w:szCs w:val="24"/>
           <w:u w:val="single"/>
         </w:rPr>
-        <w:t>Agenda:</w:t>
+        <w:t>Agenda</w:t>
+      </w:r>
+      <w:r>
+        <w:rPr>
+          <w:rFonts w:ascii="Arial" w:hAnsi="Arial" w:cs="Arial"/>
+          <w:sz w:val="24"/>
+          <w:szCs w:val="24"/>
+          <w:u w:val="single"/>
+        </w:rPr>
+        <w:t>:</w:t>
       </w:r>
       <w:r>
         <w:rPr>
@@ -1005,63 +1015,13 @@
           <w:rFonts w:ascii="Arial" w:hAnsi="Arial" w:cs="Arial"/>
           <w:sz w:val="24"/>
           <w:szCs w:val="24"/>
-          <w:shd w:val="clear" w:color="auto" w:fill="FBFAF8"/>
-        </w:rPr>
-        <w:t>La agenda es el recurso utilizado por las personas para gestionar sus tareas cotidianas con un orden temporal determinado</w:t>
-      </w:r>
-      <w:r>
-        <w:rPr>
-          <w:rFonts w:ascii="Verdana" w:hAnsi="Verdana"/>
-          <w:color w:val="333333"/>
-          <w:shd w:val="clear" w:color="auto" w:fill="FBFAF8"/>
-        </w:rPr>
-        <w:t xml:space="preserve">. </w:t>
-      </w:r>
-      <w:r>
-        <w:rPr>
-          <w:rFonts w:ascii="Arial" w:hAnsi="Arial" w:cs="Arial"/>
-          <w:sz w:val="24"/>
-          <w:szCs w:val="24"/>
-          <w:shd w:val="clear" w:color="auto" w:fill="FBFAF8"/>
-        </w:rPr>
-        <w:t>Las personas utilizan con más frecuencia dicha agenda para anotar sus tareas y compromisos profesionales. Desde este punto de vista, el uso de la agenda es un medio para tener una buena gestión del tiempo y aprovechar de un modo efectivo la jornada </w:t>
-      </w:r>
-      <w:hyperlink r:id="rId5" w:tooltip="laboral" w:history="1">
-        <w:r>
-          <w:rPr>
-            <w:rStyle w:val="Hipervnculo"/>
-            <w:rFonts w:ascii="Arial" w:hAnsi="Arial" w:cs="Arial"/>
-            <w:color w:val="auto"/>
-            <w:sz w:val="24"/>
-            <w:szCs w:val="24"/>
-            <w:u w:val="none"/>
-            <w:shd w:val="clear" w:color="auto" w:fill="F4F2EC"/>
-          </w:rPr>
-          <w:t>laboral</w:t>
-        </w:r>
-      </w:hyperlink>
-      <w:r>
-        <w:rPr>
-          <w:rFonts w:ascii="Arial" w:hAnsi="Arial" w:cs="Arial"/>
-          <w:sz w:val="24"/>
-          <w:szCs w:val="24"/>
-          <w:shd w:val="clear" w:color="auto" w:fill="FBFAF8"/>
-        </w:rPr>
-        <w:t>.</w:t>
-      </w:r>
-      <w:r>
-        <w:rPr>
-          <w:rFonts w:ascii="Arial" w:hAnsi="Arial" w:cs="Arial"/>
-          <w:sz w:val="24"/>
-          <w:szCs w:val="24"/>
-          <w:shd w:val="clear" w:color="auto" w:fill="FBFAF8"/>
-        </w:rPr>
-        <w:t>(</w:t>
+        </w:rPr>
+        <w:t>La agenda es el recurso utilizado por las personas para gestionar sus tareas cotidianas con un orden temporal determinado. Las personas utilizan con más frecuencia dicha agenda para anotar sus tareas y compromisos profesionales. Desde este punto de vista, el uso de la agenda es un medio para tener una buena gestión del tiempo y aprovechar de un modo efectivo la jornada laboral.</w:t>
       </w:r>
       <w:r>
         <w:t xml:space="preserve"> </w:t>
       </w:r>
-      <w:hyperlink r:id="rId6" w:history="1">
+      <w:hyperlink r:id="rId7" w:history="1">
         <w:r>
           <w:rPr>
             <w:rStyle w:val="Hipervnculo"/>
@@ -1137,7 +1097,7 @@
         </w:rPr>
         <w:t xml:space="preserve"> (</w:t>
       </w:r>
-      <w:hyperlink r:id="rId7" w:history="1">
+      <w:hyperlink r:id="rId8" w:history="1">
         <w:r>
           <w:rPr>
             <w:rStyle w:val="Hipervnculo"/>
@@ -1189,7 +1149,6 @@
         </w:rPr>
         <w:t xml:space="preserve">Un crédito es una unidad de medida del trabajo académico del estudiante. Cada una de las materias que se debe cursar tiene una valoración determinada por el número de créditos, que se especifica en el plan de estudios.  Para obtener un grado académico es necesario reunir un número mínimo de créditos mismos que se </w:t>
       </w:r>
-      <w:proofErr w:type="gramStart"/>
       <w:r>
         <w:rPr>
           <w:rFonts w:ascii="Arial" w:hAnsi="Arial" w:cs="Arial"/>
@@ -1204,17 +1163,8 @@
           <w:sz w:val="24"/>
           <w:szCs w:val="24"/>
         </w:rPr>
-        <w:t xml:space="preserve"> </w:t>
-      </w:r>
-      <w:r>
-        <w:rPr>
-          <w:rFonts w:ascii="Arial" w:hAnsi="Arial" w:cs="Arial"/>
-          <w:sz w:val="24"/>
-          <w:szCs w:val="24"/>
-        </w:rPr>
         <w:t>con</w:t>
       </w:r>
-      <w:proofErr w:type="gramEnd"/>
       <w:r>
         <w:rPr>
           <w:rFonts w:ascii="Arial" w:hAnsi="Arial" w:cs="Arial"/>
@@ -1231,7 +1181,7 @@
         </w:rPr>
         <w:t xml:space="preserve"> (</w:t>
       </w:r>
-      <w:hyperlink r:id="rId8" w:history="1">
+      <w:hyperlink r:id="rId9" w:history="1">
         <w:r>
           <w:rPr>
             <w:rStyle w:val="Hipervnculo"/>
@@ -1347,7 +1297,7 @@
         </w:rPr>
         <w:t>… (</w:t>
       </w:r>
-      <w:hyperlink r:id="rId9" w:history="1">
+      <w:hyperlink r:id="rId10" w:history="1">
         <w:r>
           <w:rPr>
             <w:rStyle w:val="Hipervnculo"/>
@@ -1397,6 +1347,7 @@
           <w:szCs w:val="24"/>
           <w:u w:val="single"/>
         </w:rPr>
+        <w:lastRenderedPageBreak/>
         <w:t>Se</w:t>
       </w:r>
       <w:r>
@@ -1433,7 +1384,7 @@
           <w:szCs w:val="24"/>
           <w:shd w:val="clear" w:color="auto" w:fill="FFFFFF"/>
         </w:rPr>
-        <w:t xml:space="preserve">La serialización es el proceso de convertir un objeto en una secuencia de bytes para almacenarlo o transmitirlo a la memoria, a una base </w:t>
+        <w:t>La serialización es el proceso de convertir un objeto en una secuencia de bytes para almacenarlo o transmitirlo a la memoria, a una base de datos o a un archivo. Su propósito principal es guardar el estado de un objeto para poder volver a crearlo cuando sea necesario. El proceso inverso se denomina deserialización.</w:t>
       </w:r>
       <w:r>
         <w:rPr>
@@ -1443,20 +1394,9 @@
           <w:szCs w:val="24"/>
           <w:shd w:val="clear" w:color="auto" w:fill="FFFFFF"/>
         </w:rPr>
-        <w:lastRenderedPageBreak/>
-        <w:t>de datos o a un archivo. Su propósito principal es guardar el estado de un objeto para poder volver a crearlo cuando sea necesario. El proceso inverso se denomina deserialización.</w:t>
-      </w:r>
-      <w:r>
-        <w:rPr>
-          <w:rFonts w:ascii="Arial" w:hAnsi="Arial" w:cs="Arial"/>
-          <w:color w:val="171717"/>
-          <w:sz w:val="24"/>
-          <w:szCs w:val="24"/>
-          <w:shd w:val="clear" w:color="auto" w:fill="FFFFFF"/>
-        </w:rPr>
         <w:t>(</w:t>
       </w:r>
-      <w:hyperlink r:id="rId10" w:history="1">
+      <w:hyperlink r:id="rId11" w:history="1">
         <w:r>
           <w:rPr>
             <w:rStyle w:val="Hipervnculo"/>
@@ -1522,7 +1462,7 @@
                     <pic:cNvPicPr/>
                   </pic:nvPicPr>
                   <pic:blipFill>
-                    <a:blip r:embed="rId11">
+                    <a:blip r:embed="rId12">
                       <a:extLst>
                         <a:ext uri="{28A0092B-C50C-407E-A947-70E740481C1C}">
                           <a14:useLocalDpi xmlns:a14="http://schemas.microsoft.com/office/drawing/2010/main" val="0"/>
@@ -1563,7 +1503,7 @@
         </w:rPr>
         <w:t xml:space="preserve">Tomado de </w:t>
       </w:r>
-      <w:hyperlink r:id="rId12" w:history="1">
+      <w:hyperlink r:id="rId13" w:history="1">
         <w:r>
           <w:rPr>
             <w:rStyle w:val="Hipervnculo"/>
@@ -2301,15 +2241,7 @@
           <w:sz w:val="24"/>
           <w:szCs w:val="24"/>
         </w:rPr>
-        <w:t xml:space="preserve"> </w:t>
-      </w:r>
-      <w:r>
-        <w:rPr>
-          <w:rFonts w:ascii="Arial" w:hAnsi="Arial" w:cs="Arial"/>
-          <w:sz w:val="24"/>
-          <w:szCs w:val="24"/>
-        </w:rPr>
-        <w:t>Lectura de datos, para almacenar los datos de los contactos.</w:t>
+        <w:t xml:space="preserve"> Lectura de datos, para almacenar los datos de los contactos.</w:t>
       </w:r>
     </w:p>
     <w:p>
@@ -2810,31 +2742,7 @@
                 <w:sz w:val="24"/>
                 <w:szCs w:val="24"/>
               </w:rPr>
-              <w:t xml:space="preserve">, y [3] </w:t>
-            </w:r>
-            <w:r>
-              <w:rPr>
-                <w:rFonts w:ascii="Arial" w:hAnsi="Arial" w:cs="Arial"/>
-                <w:sz w:val="24"/>
-                <w:szCs w:val="24"/>
-              </w:rPr>
-              <w:t xml:space="preserve">si la búsqueda de los criterios </w:t>
-            </w:r>
-            <w:r>
-              <w:rPr>
-                <w:rFonts w:ascii="Arial" w:hAnsi="Arial" w:cs="Arial"/>
-                <w:sz w:val="24"/>
-                <w:szCs w:val="24"/>
-              </w:rPr>
-              <w:t xml:space="preserve">no </w:t>
-            </w:r>
-            <w:r>
-              <w:rPr>
-                <w:rFonts w:ascii="Arial" w:hAnsi="Arial" w:cs="Arial"/>
-                <w:sz w:val="24"/>
-                <w:szCs w:val="24"/>
-              </w:rPr>
-              <w:t>ocupa una gran cantidad de memoria</w:t>
+              <w:t>, y [3] si la búsqueda de los criterios no ocupa una gran cantidad de memoria</w:t>
             </w:r>
           </w:p>
         </w:tc>
@@ -3037,8 +2945,6 @@
                 <w:szCs w:val="24"/>
               </w:rPr>
             </w:pPr>
-            <w:bookmarkStart w:id="0" w:name="_GoBack"/>
-            <w:bookmarkEnd w:id="0"/>
             <w:r>
               <w:rPr>
                 <w:rFonts w:ascii="Arial" w:hAnsi="Arial" w:cs="Arial"/>
@@ -3094,7 +3000,1051 @@
         </w:rPr>
       </w:pPr>
     </w:p>
+    <w:p>
+      <w:pPr>
+        <w:spacing w:line="360" w:lineRule="auto"/>
+        <w:jc w:val="both"/>
+        <w:rPr>
+          <w:rFonts w:ascii="Arial" w:hAnsi="Arial" w:cs="Arial"/>
+          <w:b/>
+          <w:bCs/>
+          <w:sz w:val="24"/>
+          <w:szCs w:val="24"/>
+        </w:rPr>
+      </w:pPr>
+    </w:p>
+    <w:p>
+      <w:pPr>
+        <w:spacing w:line="360" w:lineRule="auto"/>
+        <w:jc w:val="both"/>
+        <w:rPr>
+          <w:rFonts w:ascii="Arial" w:hAnsi="Arial" w:cs="Arial"/>
+          <w:b/>
+          <w:bCs/>
+          <w:sz w:val="24"/>
+          <w:szCs w:val="24"/>
+        </w:rPr>
+      </w:pPr>
+    </w:p>
+    <w:p>
+      <w:pPr>
+        <w:spacing w:line="360" w:lineRule="auto"/>
+        <w:jc w:val="both"/>
+        <w:rPr>
+          <w:rFonts w:ascii="Arial" w:hAnsi="Arial" w:cs="Arial"/>
+          <w:b/>
+          <w:bCs/>
+          <w:sz w:val="24"/>
+          <w:szCs w:val="24"/>
+        </w:rPr>
+      </w:pPr>
+    </w:p>
+    <w:p>
+      <w:pPr>
+        <w:spacing w:line="360" w:lineRule="auto"/>
+        <w:jc w:val="both"/>
+        <w:rPr>
+          <w:rFonts w:ascii="Arial" w:hAnsi="Arial" w:cs="Arial"/>
+          <w:b/>
+          <w:bCs/>
+          <w:sz w:val="24"/>
+          <w:szCs w:val="24"/>
+        </w:rPr>
+      </w:pPr>
+    </w:p>
+    <w:tbl>
+      <w:tblPr>
+        <w:tblStyle w:val="Tablaconcuadrcula"/>
+        <w:tblW w:w="0" w:type="auto"/>
+        <w:tblLook w:val="04A0" w:firstRow="1" w:lastRow="0" w:firstColumn="1" w:lastColumn="0" w:noHBand="0" w:noVBand="1"/>
+      </w:tblPr>
+      <w:tblGrid>
+        <w:gridCol w:w="1765"/>
+        <w:gridCol w:w="1765"/>
+        <w:gridCol w:w="1766"/>
+        <w:gridCol w:w="1766"/>
+        <w:gridCol w:w="1766"/>
+      </w:tblGrid>
+      <w:tr>
+        <w:tc>
+          <w:tcPr>
+            <w:tcW w:w="1765" w:type="dxa"/>
+          </w:tcPr>
+          <w:p>
+            <w:pPr>
+              <w:spacing w:line="360" w:lineRule="auto"/>
+              <w:jc w:val="both"/>
+              <w:rPr>
+                <w:rFonts w:ascii="Arial" w:hAnsi="Arial" w:cs="Arial"/>
+                <w:b/>
+                <w:bCs/>
+                <w:sz w:val="24"/>
+                <w:szCs w:val="24"/>
+              </w:rPr>
+            </w:pPr>
+          </w:p>
+        </w:tc>
+        <w:tc>
+          <w:tcPr>
+            <w:tcW w:w="1765" w:type="dxa"/>
+          </w:tcPr>
+          <w:p>
+            <w:pPr>
+              <w:spacing w:line="360" w:lineRule="auto"/>
+              <w:jc w:val="both"/>
+              <w:rPr>
+                <w:rFonts w:ascii="Arial" w:hAnsi="Arial" w:cs="Arial"/>
+                <w:b/>
+                <w:bCs/>
+                <w:sz w:val="24"/>
+                <w:szCs w:val="24"/>
+              </w:rPr>
+            </w:pPr>
+            <w:r>
+              <w:rPr>
+                <w:rFonts w:ascii="Arial" w:hAnsi="Arial" w:cs="Arial"/>
+                <w:sz w:val="24"/>
+                <w:szCs w:val="24"/>
+              </w:rPr>
+              <w:t>Eficiencia a la hora de ejecutar el proyecto</w:t>
+            </w:r>
+          </w:p>
+        </w:tc>
+        <w:tc>
+          <w:tcPr>
+            <w:tcW w:w="1766" w:type="dxa"/>
+          </w:tcPr>
+          <w:p>
+            <w:pPr>
+              <w:spacing w:line="360" w:lineRule="auto"/>
+              <w:jc w:val="both"/>
+              <w:rPr>
+                <w:rFonts w:ascii="Arial" w:hAnsi="Arial" w:cs="Arial"/>
+                <w:b/>
+                <w:bCs/>
+                <w:sz w:val="24"/>
+                <w:szCs w:val="24"/>
+              </w:rPr>
+            </w:pPr>
+            <w:r>
+              <w:rPr>
+                <w:rFonts w:ascii="Arial" w:hAnsi="Arial" w:cs="Arial"/>
+                <w:sz w:val="24"/>
+                <w:szCs w:val="24"/>
+              </w:rPr>
+              <w:t>Manejo a la hora de búsqueda de información</w:t>
+            </w:r>
+          </w:p>
+        </w:tc>
+        <w:tc>
+          <w:tcPr>
+            <w:tcW w:w="1766" w:type="dxa"/>
+          </w:tcPr>
+          <w:p>
+            <w:pPr>
+              <w:spacing w:line="360" w:lineRule="auto"/>
+              <w:jc w:val="both"/>
+              <w:rPr>
+                <w:rFonts w:ascii="Arial" w:hAnsi="Arial" w:cs="Arial"/>
+                <w:b/>
+                <w:bCs/>
+                <w:sz w:val="24"/>
+                <w:szCs w:val="24"/>
+              </w:rPr>
+            </w:pPr>
+            <w:r>
+              <w:rPr>
+                <w:rFonts w:ascii="Arial" w:hAnsi="Arial" w:cs="Arial"/>
+                <w:sz w:val="24"/>
+                <w:szCs w:val="24"/>
+              </w:rPr>
+              <w:t>Severidad con el mundo real, la búsqueda es lo más cercano a una agenda</w:t>
+            </w:r>
+          </w:p>
+        </w:tc>
+        <w:tc>
+          <w:tcPr>
+            <w:tcW w:w="1766" w:type="dxa"/>
+          </w:tcPr>
+          <w:p>
+            <w:pPr>
+              <w:spacing w:line="360" w:lineRule="auto"/>
+              <w:jc w:val="both"/>
+              <w:rPr>
+                <w:rFonts w:ascii="Arial" w:hAnsi="Arial" w:cs="Arial"/>
+                <w:b/>
+                <w:bCs/>
+                <w:sz w:val="24"/>
+                <w:szCs w:val="24"/>
+              </w:rPr>
+            </w:pPr>
+          </w:p>
+        </w:tc>
+      </w:tr>
+      <w:tr>
+        <w:tc>
+          <w:tcPr>
+            <w:tcW w:w="1765" w:type="dxa"/>
+          </w:tcPr>
+          <w:p>
+            <w:pPr>
+              <w:spacing w:line="360" w:lineRule="auto"/>
+              <w:jc w:val="center"/>
+              <w:rPr>
+                <w:rFonts w:ascii="Arial" w:hAnsi="Arial" w:cs="Arial"/>
+                <w:b/>
+                <w:bCs/>
+                <w:sz w:val="24"/>
+                <w:szCs w:val="24"/>
+              </w:rPr>
+            </w:pPr>
+            <w:r>
+              <w:rPr>
+                <w:rFonts w:ascii="Arial" w:hAnsi="Arial" w:cs="Arial"/>
+                <w:sz w:val="24"/>
+                <w:szCs w:val="24"/>
+              </w:rPr>
+              <w:t xml:space="preserve">Implementar un </w:t>
+            </w:r>
+            <w:proofErr w:type="spellStart"/>
+            <w:r>
+              <w:rPr>
+                <w:rFonts w:ascii="Arial" w:hAnsi="Arial" w:cs="Arial"/>
+                <w:sz w:val="24"/>
+                <w:szCs w:val="24"/>
+              </w:rPr>
+              <w:t>HashMap</w:t>
+            </w:r>
+            <w:proofErr w:type="spellEnd"/>
+            <w:r>
+              <w:rPr>
+                <w:rFonts w:ascii="Arial" w:hAnsi="Arial" w:cs="Arial"/>
+                <w:sz w:val="24"/>
+                <w:szCs w:val="24"/>
+              </w:rPr>
+              <w:t>, en donde se almacenen los estudiantes y otro donde se almacenen las materias.</w:t>
+            </w:r>
+          </w:p>
+        </w:tc>
+        <w:tc>
+          <w:tcPr>
+            <w:tcW w:w="1765" w:type="dxa"/>
+          </w:tcPr>
+          <w:p>
+            <w:pPr>
+              <w:spacing w:line="360" w:lineRule="auto"/>
+              <w:jc w:val="both"/>
+              <w:rPr>
+                <w:rFonts w:ascii="Arial" w:hAnsi="Arial" w:cs="Arial"/>
+                <w:b/>
+                <w:bCs/>
+                <w:sz w:val="24"/>
+                <w:szCs w:val="24"/>
+              </w:rPr>
+            </w:pPr>
+            <w:r>
+              <w:rPr>
+                <w:rFonts w:ascii="Arial" w:hAnsi="Arial" w:cs="Arial"/>
+                <w:b/>
+                <w:bCs/>
+                <w:sz w:val="24"/>
+                <w:szCs w:val="24"/>
+              </w:rPr>
+              <w:t>3</w:t>
+            </w:r>
+          </w:p>
+        </w:tc>
+        <w:tc>
+          <w:tcPr>
+            <w:tcW w:w="1766" w:type="dxa"/>
+          </w:tcPr>
+          <w:p>
+            <w:pPr>
+              <w:spacing w:line="360" w:lineRule="auto"/>
+              <w:jc w:val="both"/>
+              <w:rPr>
+                <w:rFonts w:ascii="Arial" w:hAnsi="Arial" w:cs="Arial"/>
+                <w:b/>
+                <w:bCs/>
+                <w:sz w:val="24"/>
+                <w:szCs w:val="24"/>
+              </w:rPr>
+            </w:pPr>
+            <w:r>
+              <w:rPr>
+                <w:rFonts w:ascii="Arial" w:hAnsi="Arial" w:cs="Arial"/>
+                <w:b/>
+                <w:bCs/>
+                <w:sz w:val="24"/>
+                <w:szCs w:val="24"/>
+              </w:rPr>
+              <w:t>1</w:t>
+            </w:r>
+          </w:p>
+        </w:tc>
+        <w:tc>
+          <w:tcPr>
+            <w:tcW w:w="1766" w:type="dxa"/>
+          </w:tcPr>
+          <w:p>
+            <w:pPr>
+              <w:spacing w:line="360" w:lineRule="auto"/>
+              <w:jc w:val="both"/>
+              <w:rPr>
+                <w:rFonts w:ascii="Arial" w:hAnsi="Arial" w:cs="Arial"/>
+                <w:b/>
+                <w:bCs/>
+                <w:sz w:val="24"/>
+                <w:szCs w:val="24"/>
+              </w:rPr>
+            </w:pPr>
+            <w:r>
+              <w:rPr>
+                <w:rFonts w:ascii="Arial" w:hAnsi="Arial" w:cs="Arial"/>
+                <w:b/>
+                <w:bCs/>
+                <w:sz w:val="24"/>
+                <w:szCs w:val="24"/>
+              </w:rPr>
+              <w:t>1</w:t>
+            </w:r>
+          </w:p>
+        </w:tc>
+        <w:tc>
+          <w:tcPr>
+            <w:tcW w:w="1766" w:type="dxa"/>
+          </w:tcPr>
+          <w:p>
+            <w:pPr>
+              <w:spacing w:line="360" w:lineRule="auto"/>
+              <w:jc w:val="both"/>
+              <w:rPr>
+                <w:rFonts w:ascii="Arial" w:hAnsi="Arial" w:cs="Arial"/>
+                <w:b/>
+                <w:bCs/>
+                <w:sz w:val="24"/>
+                <w:szCs w:val="24"/>
+              </w:rPr>
+            </w:pPr>
+            <w:r>
+              <w:rPr>
+                <w:rFonts w:ascii="Arial" w:hAnsi="Arial" w:cs="Arial"/>
+                <w:b/>
+                <w:bCs/>
+                <w:sz w:val="24"/>
+                <w:szCs w:val="24"/>
+              </w:rPr>
+              <w:t>63%</w:t>
+            </w:r>
+          </w:p>
+        </w:tc>
+      </w:tr>
+      <w:tr>
+        <w:tc>
+          <w:tcPr>
+            <w:tcW w:w="1765" w:type="dxa"/>
+          </w:tcPr>
+          <w:p>
+            <w:pPr>
+              <w:spacing w:line="360" w:lineRule="auto"/>
+              <w:jc w:val="both"/>
+              <w:rPr>
+                <w:rFonts w:ascii="Arial" w:hAnsi="Arial" w:cs="Arial"/>
+                <w:b/>
+                <w:bCs/>
+                <w:sz w:val="24"/>
+                <w:szCs w:val="24"/>
+              </w:rPr>
+            </w:pPr>
+            <w:r>
+              <w:rPr>
+                <w:rFonts w:ascii="Arial" w:hAnsi="Arial" w:cs="Arial"/>
+                <w:sz w:val="24"/>
+                <w:szCs w:val="24"/>
+              </w:rPr>
+              <w:t>Implementar serialización para guardar los datos de forma binaria.</w:t>
+            </w:r>
+          </w:p>
+        </w:tc>
+        <w:tc>
+          <w:tcPr>
+            <w:tcW w:w="1765" w:type="dxa"/>
+          </w:tcPr>
+          <w:p>
+            <w:pPr>
+              <w:spacing w:line="360" w:lineRule="auto"/>
+              <w:jc w:val="both"/>
+              <w:rPr>
+                <w:rFonts w:ascii="Arial" w:hAnsi="Arial" w:cs="Arial"/>
+                <w:b/>
+                <w:bCs/>
+                <w:sz w:val="24"/>
+                <w:szCs w:val="24"/>
+              </w:rPr>
+            </w:pPr>
+            <w:r>
+              <w:rPr>
+                <w:rFonts w:ascii="Arial" w:hAnsi="Arial" w:cs="Arial"/>
+                <w:b/>
+                <w:bCs/>
+                <w:sz w:val="24"/>
+                <w:szCs w:val="24"/>
+              </w:rPr>
+              <w:t>3</w:t>
+            </w:r>
+          </w:p>
+        </w:tc>
+        <w:tc>
+          <w:tcPr>
+            <w:tcW w:w="1766" w:type="dxa"/>
+          </w:tcPr>
+          <w:p>
+            <w:pPr>
+              <w:spacing w:line="360" w:lineRule="auto"/>
+              <w:jc w:val="both"/>
+              <w:rPr>
+                <w:rFonts w:ascii="Arial" w:hAnsi="Arial" w:cs="Arial"/>
+                <w:b/>
+                <w:bCs/>
+                <w:sz w:val="24"/>
+                <w:szCs w:val="24"/>
+              </w:rPr>
+            </w:pPr>
+            <w:r>
+              <w:rPr>
+                <w:rFonts w:ascii="Arial" w:hAnsi="Arial" w:cs="Arial"/>
+                <w:b/>
+                <w:bCs/>
+                <w:sz w:val="24"/>
+                <w:szCs w:val="24"/>
+              </w:rPr>
+              <w:t>1</w:t>
+            </w:r>
+          </w:p>
+        </w:tc>
+        <w:tc>
+          <w:tcPr>
+            <w:tcW w:w="1766" w:type="dxa"/>
+          </w:tcPr>
+          <w:p>
+            <w:pPr>
+              <w:spacing w:line="360" w:lineRule="auto"/>
+              <w:jc w:val="both"/>
+              <w:rPr>
+                <w:rFonts w:ascii="Arial" w:hAnsi="Arial" w:cs="Arial"/>
+                <w:b/>
+                <w:bCs/>
+                <w:sz w:val="24"/>
+                <w:szCs w:val="24"/>
+              </w:rPr>
+            </w:pPr>
+            <w:r>
+              <w:rPr>
+                <w:rFonts w:ascii="Arial" w:hAnsi="Arial" w:cs="Arial"/>
+                <w:b/>
+                <w:bCs/>
+                <w:sz w:val="24"/>
+                <w:szCs w:val="24"/>
+              </w:rPr>
+              <w:t>3</w:t>
+            </w:r>
+          </w:p>
+        </w:tc>
+        <w:tc>
+          <w:tcPr>
+            <w:tcW w:w="1766" w:type="dxa"/>
+          </w:tcPr>
+          <w:p>
+            <w:pPr>
+              <w:spacing w:line="360" w:lineRule="auto"/>
+              <w:jc w:val="both"/>
+              <w:rPr>
+                <w:rFonts w:ascii="Arial" w:hAnsi="Arial" w:cs="Arial"/>
+                <w:b/>
+                <w:bCs/>
+                <w:sz w:val="24"/>
+                <w:szCs w:val="24"/>
+              </w:rPr>
+            </w:pPr>
+            <w:r>
+              <w:rPr>
+                <w:rFonts w:ascii="Arial" w:hAnsi="Arial" w:cs="Arial"/>
+                <w:b/>
+                <w:bCs/>
+                <w:sz w:val="24"/>
+                <w:szCs w:val="24"/>
+              </w:rPr>
+              <w:t>73%</w:t>
+            </w:r>
+          </w:p>
+        </w:tc>
+      </w:tr>
+      <w:tr>
+        <w:tc>
+          <w:tcPr>
+            <w:tcW w:w="1765" w:type="dxa"/>
+          </w:tcPr>
+          <w:p>
+            <w:pPr>
+              <w:spacing w:line="360" w:lineRule="auto"/>
+              <w:jc w:val="both"/>
+              <w:rPr>
+                <w:rFonts w:ascii="Arial" w:hAnsi="Arial" w:cs="Arial"/>
+                <w:b/>
+                <w:bCs/>
+                <w:sz w:val="24"/>
+                <w:szCs w:val="24"/>
+              </w:rPr>
+            </w:pPr>
+            <w:r>
+              <w:rPr>
+                <w:rFonts w:ascii="Arial" w:hAnsi="Arial" w:cs="Arial"/>
+                <w:sz w:val="24"/>
+                <w:szCs w:val="24"/>
+              </w:rPr>
+              <w:t>Lectura de datos, para almacenar los datos de los contactos</w:t>
+            </w:r>
+            <w:r>
+              <w:rPr>
+                <w:rFonts w:ascii="Arial" w:hAnsi="Arial" w:cs="Arial"/>
+                <w:sz w:val="24"/>
+                <w:szCs w:val="24"/>
+              </w:rPr>
+              <w:t>.</w:t>
+            </w:r>
+          </w:p>
+        </w:tc>
+        <w:tc>
+          <w:tcPr>
+            <w:tcW w:w="1765" w:type="dxa"/>
+          </w:tcPr>
+          <w:p>
+            <w:pPr>
+              <w:spacing w:line="360" w:lineRule="auto"/>
+              <w:jc w:val="both"/>
+              <w:rPr>
+                <w:rFonts w:ascii="Arial" w:hAnsi="Arial" w:cs="Arial"/>
+                <w:b/>
+                <w:bCs/>
+                <w:sz w:val="24"/>
+                <w:szCs w:val="24"/>
+              </w:rPr>
+            </w:pPr>
+            <w:r>
+              <w:rPr>
+                <w:rFonts w:ascii="Arial" w:hAnsi="Arial" w:cs="Arial"/>
+                <w:b/>
+                <w:bCs/>
+                <w:sz w:val="24"/>
+                <w:szCs w:val="24"/>
+              </w:rPr>
+              <w:t>3</w:t>
+            </w:r>
+          </w:p>
+        </w:tc>
+        <w:tc>
+          <w:tcPr>
+            <w:tcW w:w="1766" w:type="dxa"/>
+          </w:tcPr>
+          <w:p>
+            <w:pPr>
+              <w:spacing w:line="360" w:lineRule="auto"/>
+              <w:jc w:val="both"/>
+              <w:rPr>
+                <w:rFonts w:ascii="Arial" w:hAnsi="Arial" w:cs="Arial"/>
+                <w:b/>
+                <w:bCs/>
+                <w:sz w:val="24"/>
+                <w:szCs w:val="24"/>
+              </w:rPr>
+            </w:pPr>
+            <w:r>
+              <w:rPr>
+                <w:rFonts w:ascii="Arial" w:hAnsi="Arial" w:cs="Arial"/>
+                <w:b/>
+                <w:bCs/>
+                <w:sz w:val="24"/>
+                <w:szCs w:val="24"/>
+              </w:rPr>
+              <w:t>3</w:t>
+            </w:r>
+          </w:p>
+        </w:tc>
+        <w:tc>
+          <w:tcPr>
+            <w:tcW w:w="1766" w:type="dxa"/>
+          </w:tcPr>
+          <w:p>
+            <w:pPr>
+              <w:spacing w:line="360" w:lineRule="auto"/>
+              <w:jc w:val="both"/>
+              <w:rPr>
+                <w:rFonts w:ascii="Arial" w:hAnsi="Arial" w:cs="Arial"/>
+                <w:b/>
+                <w:bCs/>
+                <w:sz w:val="24"/>
+                <w:szCs w:val="24"/>
+              </w:rPr>
+            </w:pPr>
+            <w:r>
+              <w:rPr>
+                <w:rFonts w:ascii="Arial" w:hAnsi="Arial" w:cs="Arial"/>
+                <w:b/>
+                <w:bCs/>
+                <w:sz w:val="24"/>
+                <w:szCs w:val="24"/>
+              </w:rPr>
+              <w:t>3</w:t>
+            </w:r>
+          </w:p>
+        </w:tc>
+        <w:tc>
+          <w:tcPr>
+            <w:tcW w:w="1766" w:type="dxa"/>
+          </w:tcPr>
+          <w:p>
+            <w:pPr>
+              <w:spacing w:line="360" w:lineRule="auto"/>
+              <w:jc w:val="both"/>
+              <w:rPr>
+                <w:rFonts w:ascii="Arial" w:hAnsi="Arial" w:cs="Arial"/>
+                <w:b/>
+                <w:bCs/>
+                <w:sz w:val="24"/>
+                <w:szCs w:val="24"/>
+              </w:rPr>
+            </w:pPr>
+            <w:r>
+              <w:rPr>
+                <w:rFonts w:ascii="Arial" w:hAnsi="Arial" w:cs="Arial"/>
+                <w:b/>
+                <w:bCs/>
+                <w:sz w:val="24"/>
+                <w:szCs w:val="24"/>
+              </w:rPr>
+              <w:t>100%</w:t>
+            </w:r>
+          </w:p>
+        </w:tc>
+      </w:tr>
+    </w:tbl>
+    <w:p>
+      <w:pPr>
+        <w:spacing w:line="360" w:lineRule="auto"/>
+        <w:jc w:val="both"/>
+        <w:rPr>
+          <w:rFonts w:ascii="Arial" w:hAnsi="Arial" w:cs="Arial"/>
+          <w:b/>
+          <w:bCs/>
+          <w:sz w:val="24"/>
+          <w:szCs w:val="24"/>
+        </w:rPr>
+      </w:pPr>
+    </w:p>
+    <w:p>
+      <w:pPr>
+        <w:spacing w:line="360" w:lineRule="auto"/>
+        <w:jc w:val="both"/>
+        <w:rPr>
+          <w:rFonts w:ascii="Arial" w:hAnsi="Arial" w:cs="Arial"/>
+          <w:b/>
+          <w:bCs/>
+          <w:sz w:val="24"/>
+          <w:szCs w:val="24"/>
+        </w:rPr>
+      </w:pPr>
+    </w:p>
+    <w:p>
+      <w:pPr>
+        <w:spacing w:line="360" w:lineRule="auto"/>
+        <w:jc w:val="both"/>
+        <w:rPr>
+          <w:rFonts w:ascii="Arial" w:hAnsi="Arial" w:cs="Arial"/>
+          <w:b/>
+          <w:bCs/>
+          <w:sz w:val="24"/>
+          <w:szCs w:val="24"/>
+        </w:rPr>
+      </w:pPr>
+    </w:p>
+    <w:p>
+      <w:pPr>
+        <w:spacing w:line="360" w:lineRule="auto"/>
+        <w:jc w:val="both"/>
+        <w:rPr>
+          <w:rFonts w:ascii="Arial" w:hAnsi="Arial" w:cs="Arial"/>
+          <w:b/>
+          <w:bCs/>
+          <w:sz w:val="24"/>
+          <w:szCs w:val="24"/>
+        </w:rPr>
+      </w:pPr>
+    </w:p>
+    <w:p>
+      <w:pPr>
+        <w:spacing w:line="360" w:lineRule="auto"/>
+        <w:jc w:val="both"/>
+        <w:rPr>
+          <w:rFonts w:ascii="Arial" w:hAnsi="Arial" w:cs="Arial"/>
+          <w:b/>
+          <w:bCs/>
+          <w:sz w:val="24"/>
+          <w:szCs w:val="24"/>
+        </w:rPr>
+      </w:pPr>
+    </w:p>
+    <w:p>
+      <w:pPr>
+        <w:spacing w:line="360" w:lineRule="auto"/>
+        <w:jc w:val="both"/>
+        <w:rPr>
+          <w:rFonts w:ascii="Arial" w:hAnsi="Arial" w:cs="Arial"/>
+          <w:b/>
+          <w:bCs/>
+          <w:sz w:val="24"/>
+          <w:szCs w:val="24"/>
+        </w:rPr>
+      </w:pPr>
+    </w:p>
+    <w:p>
+      <w:pPr>
+        <w:spacing w:line="360" w:lineRule="auto"/>
+        <w:jc w:val="both"/>
+        <w:rPr>
+          <w:rFonts w:ascii="Arial" w:hAnsi="Arial" w:cs="Arial"/>
+          <w:b/>
+          <w:bCs/>
+          <w:sz w:val="24"/>
+          <w:szCs w:val="24"/>
+        </w:rPr>
+      </w:pPr>
+      <w:r>
+        <w:rPr>
+          <w:rFonts w:ascii="Arial" w:hAnsi="Arial" w:cs="Arial"/>
+          <w:b/>
+          <w:bCs/>
+          <w:sz w:val="24"/>
+          <w:szCs w:val="24"/>
+        </w:rPr>
+        <w:t>Bibliografía:</w:t>
+      </w:r>
+    </w:p>
+    <w:p>
+      <w:pPr>
+        <w:spacing w:line="360" w:lineRule="auto"/>
+        <w:jc w:val="both"/>
+        <w:rPr>
+          <w:rFonts w:ascii="Arial" w:hAnsi="Arial" w:cs="Arial"/>
+          <w:sz w:val="24"/>
+          <w:szCs w:val="24"/>
+        </w:rPr>
+      </w:pPr>
+    </w:p>
+    <w:p>
+      <w:pPr>
+        <w:spacing w:line="360" w:lineRule="auto"/>
+        <w:jc w:val="both"/>
+      </w:pPr>
+      <w:r>
+        <w:rPr>
+          <w:rFonts w:ascii="Arial" w:hAnsi="Arial" w:cs="Arial"/>
+          <w:sz w:val="24"/>
+          <w:szCs w:val="24"/>
+        </w:rPr>
+        <w:t>Definicionabc</w:t>
+      </w:r>
+      <w:r>
+        <w:rPr>
+          <w:rFonts w:ascii="Arial" w:hAnsi="Arial" w:cs="Arial"/>
+          <w:sz w:val="24"/>
+          <w:szCs w:val="24"/>
+        </w:rPr>
+        <w:tab/>
+        <w:t xml:space="preserve">(Desconocido) </w:t>
+      </w:r>
+      <w:r>
+        <w:rPr>
+          <w:rFonts w:ascii="Arial" w:hAnsi="Arial" w:cs="Arial"/>
+          <w:sz w:val="24"/>
+          <w:szCs w:val="24"/>
+        </w:rPr>
+        <w:tab/>
+        <w:t>Agenda, recuperado de (</w:t>
+      </w:r>
+      <w:hyperlink r:id="rId14" w:history="1">
+        <w:r>
+          <w:rPr>
+            <w:rStyle w:val="Hipervnculo"/>
+          </w:rPr>
+          <w:t>https://www.definicionabc.com/negocios/agenda.php</w:t>
+        </w:r>
+      </w:hyperlink>
+      <w:r>
+        <w:t>)</w:t>
+      </w:r>
+      <w:r>
+        <w:t>.</w:t>
+      </w:r>
+    </w:p>
+    <w:p>
+      <w:pPr>
+        <w:spacing w:line="360" w:lineRule="auto"/>
+        <w:jc w:val="both"/>
+      </w:pPr>
+      <w:r>
+        <w:rPr>
+          <w:rFonts w:ascii="Arial" w:hAnsi="Arial" w:cs="Arial"/>
+          <w:sz w:val="24"/>
+          <w:szCs w:val="24"/>
+        </w:rPr>
+        <w:t>Definición</w:t>
+      </w:r>
+      <w:r>
+        <w:rPr>
+          <w:rFonts w:ascii="Arial" w:hAnsi="Arial" w:cs="Arial"/>
+          <w:sz w:val="24"/>
+          <w:szCs w:val="24"/>
+        </w:rPr>
+        <w:tab/>
+      </w:r>
+      <w:r>
+        <w:rPr>
+          <w:rFonts w:ascii="Arial" w:hAnsi="Arial" w:cs="Arial"/>
+          <w:sz w:val="24"/>
+          <w:szCs w:val="24"/>
+        </w:rPr>
+        <w:tab/>
+        <w:t>(Desconocido)</w:t>
+      </w:r>
+      <w:r>
+        <w:rPr>
+          <w:rFonts w:ascii="Arial" w:hAnsi="Arial" w:cs="Arial"/>
+          <w:sz w:val="24"/>
+          <w:szCs w:val="24"/>
+        </w:rPr>
+        <w:tab/>
+        <w:t xml:space="preserve">Materia, </w:t>
+      </w:r>
+      <w:r>
+        <w:rPr>
+          <w:rFonts w:ascii="Arial" w:hAnsi="Arial" w:cs="Arial"/>
+          <w:sz w:val="24"/>
+          <w:szCs w:val="24"/>
+        </w:rPr>
+        <w:tab/>
+        <w:t xml:space="preserve">recuperado </w:t>
+      </w:r>
+      <w:r>
+        <w:rPr>
+          <w:rFonts w:ascii="Arial" w:hAnsi="Arial" w:cs="Arial"/>
+          <w:sz w:val="24"/>
+          <w:szCs w:val="24"/>
+        </w:rPr>
+        <w:tab/>
+        <w:t xml:space="preserve">de </w:t>
+      </w:r>
+      <w:r>
+        <w:rPr>
+          <w:rFonts w:ascii="Arial" w:hAnsi="Arial" w:cs="Arial"/>
+          <w:sz w:val="24"/>
+          <w:szCs w:val="24"/>
+        </w:rPr>
+        <w:t>(</w:t>
+      </w:r>
+      <w:hyperlink r:id="rId15" w:history="1">
+        <w:r>
+          <w:rPr>
+            <w:rStyle w:val="Hipervnculo"/>
+          </w:rPr>
+          <w:t>https://definicion.de/asignaturas/</w:t>
+        </w:r>
+      </w:hyperlink>
+      <w:r>
+        <w:t>)</w:t>
+      </w:r>
+    </w:p>
+    <w:p>
+      <w:pPr>
+        <w:spacing w:line="360" w:lineRule="auto"/>
+        <w:jc w:val="both"/>
+      </w:pPr>
+      <w:r>
+        <w:rPr>
+          <w:rFonts w:ascii="Arial" w:hAnsi="Arial" w:cs="Arial"/>
+          <w:sz w:val="24"/>
+          <w:szCs w:val="24"/>
+        </w:rPr>
+        <w:t xml:space="preserve">Universidad de Guadalajara (Desconocido) Créditos, recuperado de </w:t>
+      </w:r>
+      <w:r>
+        <w:rPr>
+          <w:rFonts w:ascii="Arial" w:hAnsi="Arial" w:cs="Arial"/>
+          <w:sz w:val="24"/>
+          <w:szCs w:val="24"/>
+        </w:rPr>
+        <w:t>(</w:t>
+      </w:r>
+      <w:hyperlink r:id="rId16" w:history="1">
+        <w:r>
+          <w:rPr>
+            <w:rStyle w:val="Hipervnculo"/>
+          </w:rPr>
+          <w:t>http://www.udg.mx/es/info/preguntas/en-qu-consiste-el-sistema-de-cr-ditos</w:t>
+        </w:r>
+      </w:hyperlink>
+      <w:r>
+        <w:t>)</w:t>
+      </w:r>
+    </w:p>
+    <w:p>
+      <w:pPr>
+        <w:spacing w:line="360" w:lineRule="auto"/>
+        <w:jc w:val="both"/>
+        <w:rPr>
+          <w:rFonts w:ascii="Arial" w:hAnsi="Arial" w:cs="Arial"/>
+          <w:sz w:val="24"/>
+          <w:szCs w:val="24"/>
+        </w:rPr>
+      </w:pPr>
+      <w:proofErr w:type="spellStart"/>
+      <w:r>
+        <w:rPr>
+          <w:rFonts w:ascii="Arial" w:hAnsi="Arial" w:cs="Arial"/>
+          <w:sz w:val="24"/>
+          <w:szCs w:val="24"/>
+        </w:rPr>
+        <w:t>Ecured</w:t>
+      </w:r>
+      <w:proofErr w:type="spellEnd"/>
+      <w:r>
+        <w:rPr>
+          <w:rFonts w:ascii="Arial" w:hAnsi="Arial" w:cs="Arial"/>
+          <w:sz w:val="24"/>
+          <w:szCs w:val="24"/>
+        </w:rPr>
+        <w:t xml:space="preserve"> </w:t>
+      </w:r>
+      <w:r>
+        <w:rPr>
+          <w:rFonts w:ascii="Arial" w:hAnsi="Arial" w:cs="Arial"/>
+          <w:sz w:val="24"/>
+          <w:szCs w:val="24"/>
+        </w:rPr>
+        <w:tab/>
+        <w:t xml:space="preserve">(Desconocido) </w:t>
+      </w:r>
+      <w:r>
+        <w:rPr>
+          <w:rFonts w:ascii="Arial" w:hAnsi="Arial" w:cs="Arial"/>
+          <w:sz w:val="24"/>
+          <w:szCs w:val="24"/>
+        </w:rPr>
+        <w:tab/>
+      </w:r>
+      <w:r>
+        <w:rPr>
+          <w:rFonts w:ascii="Arial" w:hAnsi="Arial" w:cs="Arial"/>
+          <w:sz w:val="24"/>
+          <w:szCs w:val="24"/>
+        </w:rPr>
+        <w:t xml:space="preserve">Archivo de texto, recuperado de </w:t>
+      </w:r>
+      <w:r>
+        <w:rPr>
+          <w:rFonts w:ascii="Arial" w:hAnsi="Arial" w:cs="Arial"/>
+          <w:sz w:val="24"/>
+          <w:szCs w:val="24"/>
+        </w:rPr>
+        <w:t>(</w:t>
+      </w:r>
+      <w:hyperlink r:id="rId17" w:history="1">
+        <w:r>
+          <w:rPr>
+            <w:rStyle w:val="Hipervnculo"/>
+            <w:rFonts w:ascii="Arial" w:hAnsi="Arial" w:cs="Arial"/>
+            <w:sz w:val="24"/>
+            <w:szCs w:val="24"/>
+          </w:rPr>
+          <w:t>https://www.ecured.cu/Archivos_de_textos</w:t>
+        </w:r>
+      </w:hyperlink>
+      <w:r>
+        <w:rPr>
+          <w:rFonts w:ascii="Arial" w:hAnsi="Arial" w:cs="Arial"/>
+          <w:sz w:val="24"/>
+          <w:szCs w:val="24"/>
+        </w:rPr>
+        <w:t xml:space="preserve"> </w:t>
+      </w:r>
+      <w:r>
+        <w:rPr>
+          <w:rFonts w:ascii="Arial" w:hAnsi="Arial" w:cs="Arial"/>
+          <w:sz w:val="24"/>
+          <w:szCs w:val="24"/>
+        </w:rPr>
+        <w:t>).</w:t>
+      </w:r>
+    </w:p>
+    <w:p>
+      <w:pPr>
+        <w:spacing w:line="360" w:lineRule="auto"/>
+        <w:jc w:val="both"/>
+        <w:rPr>
+          <w:rFonts w:ascii="Arial" w:hAnsi="Arial" w:cs="Arial"/>
+          <w:sz w:val="24"/>
+          <w:szCs w:val="24"/>
+        </w:rPr>
+      </w:pPr>
+      <w:r>
+        <w:rPr>
+          <w:rFonts w:ascii="Arial" w:hAnsi="Arial" w:cs="Arial"/>
+          <w:sz w:val="24"/>
+          <w:szCs w:val="24"/>
+        </w:rPr>
+        <w:t xml:space="preserve">Microsoft </w:t>
+      </w:r>
+      <w:r>
+        <w:rPr>
+          <w:rFonts w:ascii="Arial" w:hAnsi="Arial" w:cs="Arial"/>
+          <w:sz w:val="24"/>
+          <w:szCs w:val="24"/>
+        </w:rPr>
+        <w:tab/>
+        <w:t xml:space="preserve">(Desconocido) </w:t>
+      </w:r>
+      <w:r>
+        <w:rPr>
+          <w:rFonts w:ascii="Arial" w:hAnsi="Arial" w:cs="Arial"/>
+          <w:sz w:val="24"/>
+          <w:szCs w:val="24"/>
+        </w:rPr>
+        <w:tab/>
+        <w:t xml:space="preserve">Serialización, recuperado de </w:t>
+      </w:r>
+      <w:r>
+        <w:rPr>
+          <w:rFonts w:ascii="Arial" w:hAnsi="Arial" w:cs="Arial"/>
+          <w:color w:val="171717"/>
+          <w:sz w:val="24"/>
+          <w:szCs w:val="24"/>
+          <w:shd w:val="clear" w:color="auto" w:fill="FFFFFF"/>
+        </w:rPr>
+        <w:t>(</w:t>
+      </w:r>
+      <w:hyperlink r:id="rId18" w:history="1">
+        <w:r>
+          <w:rPr>
+            <w:rStyle w:val="Hipervnculo"/>
+          </w:rPr>
+          <w:t>https://docs.microsoft.com/es-es/dotnet/csharp/programming-guide/concepts/serialization/</w:t>
+        </w:r>
+      </w:hyperlink>
+      <w:r>
+        <w:t>)</w:t>
+      </w:r>
+    </w:p>
     <w:sectPr>
+      <w:headerReference w:type="default" r:id="rId19"/>
       <w:pgSz w:w="12240" w:h="15840"/>
       <w:pgMar w:top="1417" w:right="1701" w:bottom="1417" w:left="1701" w:header="708" w:footer="708" w:gutter="0"/>
       <w:cols w:space="708"/>
@@ -3102,6 +4052,109 @@
     </w:sectPr>
   </w:body>
 </w:document>
+</file>
+
+<file path=word/endnotes.xml><?xml version="1.0" encoding="utf-8"?>
+<w:endnotes xmlns:wpc="http://schemas.microsoft.com/office/word/2010/wordprocessingCanvas" xmlns:cx="http://schemas.microsoft.com/office/drawing/2014/chartex" xmlns:cx1="http://schemas.microsoft.com/office/drawing/2015/9/8/chartex" xmlns:cx2="http://schemas.microsoft.com/office/drawing/2015/10/21/chartex" xmlns:cx3="http://schemas.microsoft.com/office/drawing/2016/5/9/chartex" xmlns:cx4="http://schemas.microsoft.com/office/drawing/2016/5/10/chartex" xmlns:cx5="http://schemas.microsoft.com/office/drawing/2016/5/11/chartex" xmlns:cx6="http://schemas.microsoft.com/office/drawing/2016/5/12/chartex" xmlns:cx7="http://schemas.microsoft.com/office/drawing/2016/5/13/chartex" xmlns:cx8="http://schemas.microsoft.com/office/drawing/2016/5/14/chartex" xmlns:mc="http://schemas.openxmlformats.org/markup-compatibility/2006" xmlns:aink="http://schemas.microsoft.com/office/drawing/2016/ink" xmlns:am3d="http://schemas.microsoft.com/office/drawing/2017/model3d" xmlns:o="urn:schemas-microsoft-com:office:office" xmlns:r="http://schemas.openxmlformats.org/officeDocument/2006/relationships" xmlns:m="http://schemas.openxmlformats.org/officeDocument/2006/math" xmlns:v="urn:schemas-microsoft-com:vml" xmlns:wp14="http://schemas.microsoft.com/office/word/2010/wordprocessingDrawing" xmlns:wp="http://schemas.openxmlformats.org/drawingml/2006/wordprocessingDrawing" xmlns:w10="urn:schemas-microsoft-com:office:word" xmlns:w="http://schemas.openxmlformats.org/wordprocessingml/2006/main" xmlns:w14="http://schemas.microsoft.com/office/word/2010/wordml" xmlns:w15="http://schemas.microsoft.com/office/word/2012/wordml" xmlns:w16cid="http://schemas.microsoft.com/office/word/2016/wordml/cid" xmlns:w16se="http://schemas.microsoft.com/office/word/2015/wordml/symex" xmlns:wpg="http://schemas.microsoft.com/office/word/2010/wordprocessingGroup" xmlns:wpi="http://schemas.microsoft.com/office/word/2010/wordprocessingInk" xmlns:wne="http://schemas.microsoft.com/office/word/2006/wordml" xmlns:wps="http://schemas.microsoft.com/office/word/2010/wordprocessingShape" mc:Ignorable="w14 w15 w16se w16cid wp14">
+  <w:endnote w:type="separator" w:id="-1">
+    <w:p>
+      <w:pPr>
+        <w:spacing w:after="0" w:line="240" w:lineRule="auto"/>
+      </w:pPr>
+      <w:r>
+        <w:separator/>
+      </w:r>
+    </w:p>
+  </w:endnote>
+  <w:endnote w:type="continuationSeparator" w:id="0">
+    <w:p>
+      <w:pPr>
+        <w:spacing w:after="0" w:line="240" w:lineRule="auto"/>
+      </w:pPr>
+      <w:r>
+        <w:continuationSeparator/>
+      </w:r>
+    </w:p>
+  </w:endnote>
+</w:endnotes>
+</file>
+
+<file path=word/footnotes.xml><?xml version="1.0" encoding="utf-8"?>
+<w:footnotes xmlns:wpc="http://schemas.microsoft.com/office/word/2010/wordprocessingCanvas" xmlns:cx="http://schemas.microsoft.com/office/drawing/2014/chartex" xmlns:cx1="http://schemas.microsoft.com/office/drawing/2015/9/8/chartex" xmlns:cx2="http://schemas.microsoft.com/office/drawing/2015/10/21/chartex" xmlns:cx3="http://schemas.microsoft.com/office/drawing/2016/5/9/chartex" xmlns:cx4="http://schemas.microsoft.com/office/drawing/2016/5/10/chartex" xmlns:cx5="http://schemas.microsoft.com/office/drawing/2016/5/11/chartex" xmlns:cx6="http://schemas.microsoft.com/office/drawing/2016/5/12/chartex" xmlns:cx7="http://schemas.microsoft.com/office/drawing/2016/5/13/chartex" xmlns:cx8="http://schemas.microsoft.com/office/drawing/2016/5/14/chartex" xmlns:mc="http://schemas.openxmlformats.org/markup-compatibility/2006" xmlns:aink="http://schemas.microsoft.com/office/drawing/2016/ink" xmlns:am3d="http://schemas.microsoft.com/office/drawing/2017/model3d" xmlns:o="urn:schemas-microsoft-com:office:office" xmlns:r="http://schemas.openxmlformats.org/officeDocument/2006/relationships" xmlns:m="http://schemas.openxmlformats.org/officeDocument/2006/math" xmlns:v="urn:schemas-microsoft-com:vml" xmlns:wp14="http://schemas.microsoft.com/office/word/2010/wordprocessingDrawing" xmlns:wp="http://schemas.openxmlformats.org/drawingml/2006/wordprocessingDrawing" xmlns:w10="urn:schemas-microsoft-com:office:word" xmlns:w="http://schemas.openxmlformats.org/wordprocessingml/2006/main" xmlns:w14="http://schemas.microsoft.com/office/word/2010/wordml" xmlns:w15="http://schemas.microsoft.com/office/word/2012/wordml" xmlns:w16cid="http://schemas.microsoft.com/office/word/2016/wordml/cid" xmlns:w16se="http://schemas.microsoft.com/office/word/2015/wordml/symex" xmlns:wpg="http://schemas.microsoft.com/office/word/2010/wordprocessingGroup" xmlns:wpi="http://schemas.microsoft.com/office/word/2010/wordprocessingInk" xmlns:wne="http://schemas.microsoft.com/office/word/2006/wordml" xmlns:wps="http://schemas.microsoft.com/office/word/2010/wordprocessingShape" mc:Ignorable="w14 w15 w16se w16cid wp14">
+  <w:footnote w:type="separator" w:id="-1">
+    <w:p>
+      <w:pPr>
+        <w:spacing w:after="0" w:line="240" w:lineRule="auto"/>
+      </w:pPr>
+      <w:r>
+        <w:separator/>
+      </w:r>
+    </w:p>
+  </w:footnote>
+  <w:footnote w:type="continuationSeparator" w:id="0">
+    <w:p>
+      <w:pPr>
+        <w:spacing w:after="0" w:line="240" w:lineRule="auto"/>
+      </w:pPr>
+      <w:r>
+        <w:continuationSeparator/>
+      </w:r>
+    </w:p>
+  </w:footnote>
+</w:footnotes>
+</file>
+
+<file path=word/header1.xml><?xml version="1.0" encoding="utf-8"?>
+<w:hdr xmlns:wpc="http://schemas.microsoft.com/office/word/2010/wordprocessingCanvas" xmlns:cx="http://schemas.microsoft.com/office/drawing/2014/chartex" xmlns:cx1="http://schemas.microsoft.com/office/drawing/2015/9/8/chartex" xmlns:cx2="http://schemas.microsoft.com/office/drawing/2015/10/21/chartex" xmlns:cx3="http://schemas.microsoft.com/office/drawing/2016/5/9/chartex" xmlns:cx4="http://schemas.microsoft.com/office/drawing/2016/5/10/chartex" xmlns:cx5="http://schemas.microsoft.com/office/drawing/2016/5/11/chartex" xmlns:cx6="http://schemas.microsoft.com/office/drawing/2016/5/12/chartex" xmlns:cx7="http://schemas.microsoft.com/office/drawing/2016/5/13/chartex" xmlns:cx8="http://schemas.microsoft.com/office/drawing/2016/5/14/chartex" xmlns:mc="http://schemas.openxmlformats.org/markup-compatibility/2006" xmlns:aink="http://schemas.microsoft.com/office/drawing/2016/ink" xmlns:am3d="http://schemas.microsoft.com/office/drawing/2017/model3d" xmlns:o="urn:schemas-microsoft-com:office:office" xmlns:r="http://schemas.openxmlformats.org/officeDocument/2006/relationships" xmlns:m="http://schemas.openxmlformats.org/officeDocument/2006/math" xmlns:v="urn:schemas-microsoft-com:vml" xmlns:wp14="http://schemas.microsoft.com/office/word/2010/wordprocessingDrawing" xmlns:wp="http://schemas.openxmlformats.org/drawingml/2006/wordprocessingDrawing" xmlns:w10="urn:schemas-microsoft-com:office:word" xmlns:w="http://schemas.openxmlformats.org/wordprocessingml/2006/main" xmlns:w14="http://schemas.microsoft.com/office/word/2010/wordml" xmlns:w15="http://schemas.microsoft.com/office/word/2012/wordml" xmlns:w16cid="http://schemas.microsoft.com/office/word/2016/wordml/cid" xmlns:w16se="http://schemas.microsoft.com/office/word/2015/wordml/symex" xmlns:wpg="http://schemas.microsoft.com/office/word/2010/wordprocessingGroup" xmlns:wpi="http://schemas.microsoft.com/office/word/2010/wordprocessingInk" xmlns:wne="http://schemas.microsoft.com/office/word/2006/wordml" xmlns:wps="http://schemas.microsoft.com/office/word/2010/wordprocessingShape" mc:Ignorable="w14 w15 w16se w16cid wp14">
+  <w:p>
+    <w:pPr>
+      <w:pStyle w:val="Encabezado"/>
+    </w:pPr>
+    <w:r>
+      <w:tab/>
+    </w:r>
+    <w:r>
+      <w:tab/>
+      <w:t>Mateo Ramírez Rodríguez.</w:t>
+    </w:r>
+  </w:p>
+  <w:p>
+    <w:pPr>
+      <w:pStyle w:val="Encabezado"/>
+    </w:pPr>
+    <w:r>
+      <w:tab/>
+    </w:r>
+    <w:r>
+      <w:tab/>
+      <w:t>Elías Estupiñán Tolosa.</w:t>
+    </w:r>
+  </w:p>
+  <w:p>
+    <w:pPr>
+      <w:pStyle w:val="Encabezado"/>
+    </w:pPr>
+    <w:r>
+      <w:tab/>
+    </w:r>
+    <w:r>
+      <w:tab/>
+      <w:t>Oscar Riascos Guevara.</w:t>
+    </w:r>
+  </w:p>
+  <w:p>
+    <w:pPr>
+      <w:pStyle w:val="Encabezado"/>
+    </w:pPr>
+    <w:r>
+      <w:tab/>
+    </w:r>
+    <w:r>
+      <w:tab/>
+      <w:t>Manuel Balanta Quintero.</w:t>
+    </w:r>
+  </w:p>
+</w:hdr>
 </file>
 
 <file path=word/numbering.xml><?xml version="1.0" encoding="utf-8"?>
@@ -4372,6 +5425,50 @@
       </w:tblBorders>
     </w:tblPr>
   </w:style>
+  <w:style w:type="paragraph" w:styleId="Encabezado">
+    <w:name w:val="header"/>
+    <w:basedOn w:val="Normal"/>
+    <w:link w:val="EncabezadoCar"/>
+    <w:uiPriority w:val="99"/>
+    <w:unhideWhenUsed/>
+    <w:rsid w:val="008558C2"/>
+    <w:pPr>
+      <w:tabs>
+        <w:tab w:val="center" w:pos="4419"/>
+        <w:tab w:val="right" w:pos="8838"/>
+      </w:tabs>
+      <w:spacing w:after="0" w:line="240" w:lineRule="auto"/>
+    </w:pPr>
+  </w:style>
+  <w:style w:type="character" w:customStyle="1" w:styleId="EncabezadoCar">
+    <w:name w:val="Encabezado Car"/>
+    <w:basedOn w:val="Fuentedeprrafopredeter"/>
+    <w:link w:val="Encabezado"/>
+    <w:uiPriority w:val="99"/>
+    <w:rsid w:val="008558C2"/>
+  </w:style>
+  <w:style w:type="paragraph" w:styleId="Piedepgina">
+    <w:name w:val="footer"/>
+    <w:basedOn w:val="Normal"/>
+    <w:link w:val="PiedepginaCar"/>
+    <w:uiPriority w:val="99"/>
+    <w:unhideWhenUsed/>
+    <w:rsid w:val="008558C2"/>
+    <w:pPr>
+      <w:tabs>
+        <w:tab w:val="center" w:pos="4419"/>
+        <w:tab w:val="right" w:pos="8838"/>
+      </w:tabs>
+      <w:spacing w:after="0" w:line="240" w:lineRule="auto"/>
+    </w:pPr>
+  </w:style>
+  <w:style w:type="character" w:customStyle="1" w:styleId="PiedepginaCar">
+    <w:name w:val="Pie de página Car"/>
+    <w:basedOn w:val="Fuentedeprrafopredeter"/>
+    <w:link w:val="Piedepgina"/>
+    <w:uiPriority w:val="99"/>
+    <w:rsid w:val="008558C2"/>
+  </w:style>
 </w:styles>
 </file>
 

</xml_diff>